<commit_message>
Actualizando Manual de Instalacion.docx
</commit_message>
<xml_diff>
--- a/docs/Manual de Instalacion.docx
+++ b/docs/Manual de Instalacion.docx
@@ -97,19 +97,27 @@
     </w:p>
     <w:p>
       <w:pPr>
+        <w:pStyle w:val="Heading1"/>
         <w:rPr>
           <w:rStyle w:val="SubtleEmphasis"/>
         </w:rPr>
       </w:pPr>
       <w:r>
-        <w:t xml:space="preserve">Opción 1. Software </w:t>
-      </w:r>
-      <w:proofErr w:type="spellStart"/>
-      <w:r>
-        <w:t>Precompilado</w:t>
-      </w:r>
-      <w:proofErr w:type="spellEnd"/>
-      <w:r>
+        <w:rPr>
+          <w:highlight w:val="red"/>
+        </w:rPr>
+        <w:t>Opción 1. Software Precompilado</w:t>
+      </w:r>
+      <w:r>
+        <w:rPr>
+          <w:highlight w:val="red"/>
+        </w:rPr>
+        <w:t xml:space="preserve"> (Aún en proceso)</w:t>
+      </w:r>
+      <w:r>
+        <w:rPr>
+          <w:highlight w:val="red"/>
+        </w:rPr>
         <w:t>.</w:t>
       </w:r>
       <w:r>
@@ -138,15 +146,7 @@
         <w:t>Hardware:</w:t>
       </w:r>
       <w:r>
-        <w:t xml:space="preserve"> +24GB </w:t>
-      </w:r>
-      <w:proofErr w:type="spellStart"/>
-      <w:r>
-        <w:t>Ram</w:t>
-      </w:r>
-      <w:proofErr w:type="spellEnd"/>
-      <w:r>
-        <w:t>, +22GB Disco Duro.</w:t>
+        <w:t xml:space="preserve"> +24GB Ram, +22GB Disco Duro.</w:t>
       </w:r>
     </w:p>
     <w:p>
@@ -167,63 +167,24 @@
       <w:r>
         <w:t xml:space="preserve"> </w:t>
       </w:r>
-      <w:proofErr w:type="spellStart"/>
       <w:r>
         <w:t>libpcap</w:t>
       </w:r>
-      <w:proofErr w:type="spellEnd"/>
+      <w:r>
+        <w:t xml:space="preserve"> library. </w:t>
+      </w:r>
+      <w:r>
+        <w:rPr>
+          <w:b/>
+          <w:bCs/>
+        </w:rPr>
+        <w:t>Windows:</w:t>
+      </w:r>
       <w:r>
         <w:t xml:space="preserve"> </w:t>
       </w:r>
-      <w:proofErr w:type="spellStart"/>
-      <w:r>
-        <w:t>library</w:t>
-      </w:r>
-      <w:proofErr w:type="spellEnd"/>
-      <w:r>
-        <w:t xml:space="preserve">. </w:t>
-      </w:r>
-      <w:r>
-        <w:rPr>
-          <w:b/>
-          <w:bCs/>
-        </w:rPr>
-        <w:t>Windows:</w:t>
-      </w:r>
-      <w:r>
-        <w:t xml:space="preserve"> </w:t>
-      </w:r>
-      <w:proofErr w:type="spellStart"/>
-      <w:r>
-        <w:t>Wincap</w:t>
-      </w:r>
-      <w:proofErr w:type="spellEnd"/>
-      <w:r>
-        <w:t xml:space="preserve"> </w:t>
-      </w:r>
-      <w:proofErr w:type="spellStart"/>
-      <w:r>
-        <w:t>or</w:t>
-      </w:r>
-      <w:proofErr w:type="spellEnd"/>
-      <w:r>
-        <w:t xml:space="preserve"> </w:t>
-      </w:r>
-      <w:proofErr w:type="spellStart"/>
-      <w:r>
-        <w:t>Npcap</w:t>
-      </w:r>
-      <w:proofErr w:type="spellEnd"/>
-      <w:r>
-        <w:t xml:space="preserve"> </w:t>
-      </w:r>
-      <w:proofErr w:type="spellStart"/>
-      <w:r>
-        <w:t>library</w:t>
-      </w:r>
-      <w:proofErr w:type="spellEnd"/>
-      <w:r>
-        <w:t>.</w:t>
+      <w:r>
+        <w:t>Wincap or Npcap library.</w:t>
       </w:r>
     </w:p>
     <w:p>
@@ -271,7 +232,21 @@
           <w:i/>
           <w:iCs/>
         </w:rPr>
-        <w:t xml:space="preserve"> models.zip.</w:t>
+        <w:t xml:space="preserve"> model</w:t>
+      </w:r>
+      <w:r>
+        <w:rPr>
+          <w:i/>
+          <w:iCs/>
+        </w:rPr>
+        <w:t>o</w:t>
+      </w:r>
+      <w:r>
+        <w:rPr>
+          <w:i/>
+          <w:iCs/>
+        </w:rPr>
+        <w:t>s.zip.</w:t>
       </w:r>
       <w:r>
         <w:t xml:space="preserve"> Ambos archivos deben ser almacenados en la misma carpeta.</w:t>
@@ -333,51 +308,307 @@
       <w:r>
         <w:t>/</w:t>
       </w:r>
-      <w:proofErr w:type="spellStart"/>
-      <w:r>
-        <w:t>bin</w:t>
-      </w:r>
-      <w:proofErr w:type="spellEnd"/>
+      <w:r>
+        <w:t>bin/src/main/</w:t>
+      </w:r>
+      <w:r>
+        <w:t>frida-ddos-models</w:t>
+      </w:r>
       <w:r>
         <w:t>/</w:t>
       </w:r>
-      <w:proofErr w:type="spellStart"/>
-      <w:r>
-        <w:t>src</w:t>
-      </w:r>
-      <w:proofErr w:type="spellEnd"/>
-      <w:r>
-        <w:t>/</w:t>
-      </w:r>
-      <w:proofErr w:type="spellStart"/>
-      <w:r>
-        <w:t>main</w:t>
-      </w:r>
-      <w:proofErr w:type="spellEnd"/>
-      <w:r>
-        <w:t>/</w:t>
-      </w:r>
-      <w:proofErr w:type="spellStart"/>
-      <w:r>
-        <w:t>frida-ddos-models</w:t>
-      </w:r>
-      <w:proofErr w:type="spellEnd"/>
-      <w:r>
-        <w:t>/</w:t>
-      </w:r>
       <w:r>
         <w:t>`</w:t>
       </w:r>
       <w:r>
-        <w:t>, generando una carpeta `</w:t>
-      </w:r>
-      <w:proofErr w:type="spellStart"/>
-      <w:r>
-        <w:t>models</w:t>
-      </w:r>
-      <w:proofErr w:type="spellEnd"/>
-      <w:r>
-        <w:t>`.</w:t>
+        <w:t>, generando una carpeta `model</w:t>
+      </w:r>
+      <w:r>
+        <w:t>o</w:t>
+      </w:r>
+      <w:r>
+        <w:t>s`.</w:t>
+      </w:r>
+    </w:p>
+    <w:p>
+      <w:r>
+        <w:t>La carpeta modelos debe tener la siguiente estructura de carpetas:</w:t>
+      </w:r>
+    </w:p>
+    <w:p>
+      <w:pPr>
+        <w:spacing w:line="240" w:lineRule="auto"/>
+        <w:rPr>
+          <w:rFonts w:ascii="MS Gothic" w:eastAsia="MS Gothic" w:hAnsi="MS Gothic" w:cs="MS Gothic"/>
+          <w:b/>
+          <w:bCs/>
+          <w:lang w:val="es-MX" w:eastAsia="ja-JP"/>
+        </w:rPr>
+      </w:pPr>
+      <w:r>
+        <w:rPr>
+          <w:rFonts w:ascii="MS Gothic" w:eastAsia="MS Gothic" w:hAnsi="MS Gothic"/>
+          <w:b/>
+          <w:bCs/>
+        </w:rPr>
+        <w:t>Modelos</w:t>
+      </w:r>
+      <w:r>
+        <w:rPr>
+          <w:b/>
+          <w:bCs/>
+        </w:rPr>
+        <w:br/>
+      </w:r>
+      <w:r>
+        <w:rPr>
+          <w:rFonts w:ascii="MS Gothic" w:eastAsia="MS Gothic" w:hAnsi="MS Gothic" w:cs="MS Gothic" w:hint="eastAsia"/>
+          <w:b/>
+          <w:bCs/>
+          <w:lang w:eastAsia="ja-JP"/>
+        </w:rPr>
+        <w:t>├</w:t>
+      </w:r>
+      <w:r>
+        <w:rPr>
+          <w:rFonts w:ascii="MS Gothic" w:eastAsia="MS Gothic" w:hAnsi="MS Gothic" w:cs="MS Gothic"/>
+          <w:b/>
+          <w:bCs/>
+          <w:lang w:val="es-MX" w:eastAsia="ja-JP"/>
+        </w:rPr>
+        <w:t>layer-0</w:t>
+      </w:r>
+      <w:r>
+        <w:rPr>
+          <w:rFonts w:ascii="MS Gothic" w:eastAsia="MS Gothic" w:hAnsi="MS Gothic" w:cs="MS Gothic"/>
+          <w:b/>
+          <w:bCs/>
+          <w:lang w:val="es-MX" w:eastAsia="ja-JP"/>
+        </w:rPr>
+        <w:br/>
+      </w:r>
+      <w:r>
+        <w:rPr>
+          <w:rFonts w:ascii="MS Gothic" w:eastAsia="MS Gothic" w:hAnsi="MS Gothic" w:cs="MS Gothic"/>
+          <w:b/>
+          <w:bCs/>
+          <w:lang w:val="es-MX" w:eastAsia="ja-JP"/>
+        </w:rPr>
+        <w:t>│</w:t>
+      </w:r>
+      <w:r>
+        <w:rPr>
+          <w:rFonts w:ascii="MS Gothic" w:eastAsia="MS Gothic" w:hAnsi="MS Gothic" w:cs="MS Gothic"/>
+          <w:b/>
+          <w:bCs/>
+          <w:lang w:val="es-MX" w:eastAsia="ja-JP"/>
+        </w:rPr>
+        <w:t>├</w:t>
+      </w:r>
+      <w:r>
+        <w:rPr>
+          <w:b/>
+          <w:bCs/>
+        </w:rPr>
+        <w:t xml:space="preserve"> </w:t>
+      </w:r>
+      <w:r>
+        <w:rPr>
+          <w:rFonts w:ascii="MS Gothic" w:eastAsia="MS Gothic" w:hAnsi="MS Gothic" w:cs="MS Gothic"/>
+          <w:b/>
+          <w:bCs/>
+          <w:lang w:val="es-MX" w:eastAsia="ja-JP"/>
+        </w:rPr>
+        <w:t>decision-tree</w:t>
+      </w:r>
+      <w:r>
+        <w:rPr>
+          <w:rFonts w:ascii="MS Gothic" w:eastAsia="MS Gothic" w:hAnsi="MS Gothic" w:cs="MS Gothic"/>
+          <w:b/>
+          <w:bCs/>
+          <w:lang w:val="es-MX" w:eastAsia="ja-JP"/>
+        </w:rPr>
+        <w:br/>
+      </w:r>
+      <w:r>
+        <w:rPr>
+          <w:rFonts w:ascii="MS Gothic" w:eastAsia="MS Gothic" w:hAnsi="MS Gothic" w:cs="MS Gothic"/>
+          <w:b/>
+          <w:bCs/>
+          <w:lang w:val="es-MX" w:eastAsia="ja-JP"/>
+        </w:rPr>
+        <w:t>│</w:t>
+      </w:r>
+      <w:r>
+        <w:rPr>
+          <w:rFonts w:ascii="MS Gothic" w:eastAsia="MS Gothic" w:hAnsi="MS Gothic" w:cs="MS Gothic"/>
+          <w:b/>
+          <w:bCs/>
+          <w:lang w:val="es-MX" w:eastAsia="ja-JP"/>
+        </w:rPr>
+        <w:t>├</w:t>
+      </w:r>
+      <w:r>
+        <w:rPr>
+          <w:b/>
+          <w:bCs/>
+        </w:rPr>
+        <w:t xml:space="preserve"> </w:t>
+      </w:r>
+      <w:r>
+        <w:rPr>
+          <w:rFonts w:ascii="MS Gothic" w:eastAsia="MS Gothic" w:hAnsi="MS Gothic" w:cs="MS Gothic"/>
+          <w:b/>
+          <w:bCs/>
+          <w:lang w:val="es-MX" w:eastAsia="ja-JP"/>
+        </w:rPr>
+        <w:t>gradient-boost</w:t>
+      </w:r>
+      <w:r>
+        <w:rPr>
+          <w:rFonts w:ascii="MS Gothic" w:eastAsia="MS Gothic" w:hAnsi="MS Gothic" w:cs="MS Gothic"/>
+          <w:b/>
+          <w:bCs/>
+          <w:lang w:val="es-MX" w:eastAsia="ja-JP"/>
+        </w:rPr>
+        <w:br/>
+      </w:r>
+      <w:r>
+        <w:rPr>
+          <w:rFonts w:ascii="MS Gothic" w:eastAsia="MS Gothic" w:hAnsi="MS Gothic" w:cs="MS Gothic"/>
+          <w:b/>
+          <w:bCs/>
+          <w:lang w:val="es-MX" w:eastAsia="ja-JP"/>
+        </w:rPr>
+        <w:t>│</w:t>
+      </w:r>
+      <w:r>
+        <w:rPr>
+          <w:rFonts w:ascii="MS Gothic" w:eastAsia="MS Gothic" w:hAnsi="MS Gothic" w:cs="MS Gothic"/>
+          <w:b/>
+          <w:bCs/>
+          <w:lang w:val="es-MX" w:eastAsia="ja-JP"/>
+        </w:rPr>
+        <w:t>└...</w:t>
+      </w:r>
+      <w:r>
+        <w:rPr>
+          <w:rFonts w:ascii="MS Gothic" w:eastAsia="MS Gothic" w:hAnsi="MS Gothic" w:cs="MS Gothic"/>
+          <w:b/>
+          <w:bCs/>
+          <w:lang w:val="es-MX" w:eastAsia="ja-JP"/>
+        </w:rPr>
+        <w:br/>
+        <w:t>├layer-1</w:t>
+      </w:r>
+      <w:r>
+        <w:rPr>
+          <w:rFonts w:ascii="MS Gothic" w:eastAsia="MS Gothic" w:hAnsi="MS Gothic" w:cs="MS Gothic"/>
+          <w:b/>
+          <w:bCs/>
+          <w:lang w:val="es-MX" w:eastAsia="ja-JP"/>
+        </w:rPr>
+        <w:br/>
+      </w:r>
+      <w:r>
+        <w:rPr>
+          <w:rFonts w:ascii="MS Gothic" w:eastAsia="MS Gothic" w:hAnsi="MS Gothic" w:cs="MS Gothic"/>
+          <w:b/>
+          <w:bCs/>
+          <w:lang w:val="es-MX" w:eastAsia="ja-JP"/>
+        </w:rPr>
+        <w:t>│</w:t>
+      </w:r>
+      <w:r>
+        <w:rPr>
+          <w:rFonts w:ascii="MS Gothic" w:eastAsia="MS Gothic" w:hAnsi="MS Gothic" w:cs="MS Gothic"/>
+          <w:b/>
+          <w:bCs/>
+          <w:lang w:val="es-MX" w:eastAsia="ja-JP"/>
+        </w:rPr>
+        <w:t>├neural-network</w:t>
+      </w:r>
+      <w:r>
+        <w:rPr>
+          <w:rFonts w:ascii="MS Gothic" w:eastAsia="MS Gothic" w:hAnsi="MS Gothic" w:cs="MS Gothic"/>
+          <w:b/>
+          <w:bCs/>
+          <w:lang w:val="es-MX" w:eastAsia="ja-JP"/>
+        </w:rPr>
+        <w:br/>
+      </w:r>
+      <w:r>
+        <w:rPr>
+          <w:rFonts w:ascii="MS Gothic" w:eastAsia="MS Gothic" w:hAnsi="MS Gothic" w:cs="MS Gothic"/>
+          <w:b/>
+          <w:bCs/>
+          <w:lang w:val="es-MX" w:eastAsia="ja-JP"/>
+        </w:rPr>
+        <w:t>│</w:t>
+      </w:r>
+      <w:r>
+        <w:rPr>
+          <w:rFonts w:ascii="MS Gothic" w:eastAsia="MS Gothic" w:hAnsi="MS Gothic" w:cs="MS Gothic"/>
+          <w:b/>
+          <w:bCs/>
+          <w:lang w:val="es-MX" w:eastAsia="ja-JP"/>
+        </w:rPr>
+        <w:t>└...</w:t>
+      </w:r>
+      <w:r>
+        <w:rPr>
+          <w:rFonts w:ascii="MS Gothic" w:eastAsia="MS Gothic" w:hAnsi="MS Gothic" w:cs="MS Gothic"/>
+          <w:b/>
+          <w:bCs/>
+          <w:lang w:val="es-MX" w:eastAsia="ja-JP"/>
+        </w:rPr>
+        <w:br/>
+        <w:t>└processing</w:t>
+      </w:r>
+      <w:r>
+        <w:rPr>
+          <w:rFonts w:ascii="MS Gothic" w:eastAsia="MS Gothic" w:hAnsi="MS Gothic" w:cs="MS Gothic"/>
+          <w:b/>
+          <w:bCs/>
+          <w:lang w:val="es-MX" w:eastAsia="ja-JP"/>
+        </w:rPr>
+        <w:br/>
+      </w:r>
+      <w:r>
+        <w:rPr>
+          <w:rFonts w:ascii="MS Gothic" w:eastAsia="MS Gothic" w:hAnsi="MS Gothic" w:cs="MS Gothic"/>
+          <w:b/>
+          <w:bCs/>
+          <w:lang w:val="es-MX" w:eastAsia="ja-JP"/>
+        </w:rPr>
+        <w:lastRenderedPageBreak/>
+        <w:t xml:space="preserve">  ├</w:t>
+      </w:r>
+      <w:r>
+        <w:rPr>
+          <w:b/>
+          <w:bCs/>
+        </w:rPr>
+        <w:t xml:space="preserve"> </w:t>
+      </w:r>
+      <w:r>
+        <w:rPr>
+          <w:rFonts w:ascii="MS Gothic" w:eastAsia="MS Gothic" w:hAnsi="MS Gothic" w:cs="MS Gothic"/>
+          <w:b/>
+          <w:bCs/>
+          <w:lang w:val="es-MX" w:eastAsia="ja-JP"/>
+        </w:rPr>
+        <w:t>75-20-05-udplag.syn</w:t>
+      </w:r>
+      <w:r>
+        <w:rPr>
+          <w:rFonts w:ascii="MS Gothic" w:eastAsia="MS Gothic" w:hAnsi="MS Gothic" w:cs="MS Gothic"/>
+          <w:b/>
+          <w:bCs/>
+          <w:lang w:val="es-MX" w:eastAsia="ja-JP"/>
+        </w:rPr>
+        <w:br/>
+        <w:t xml:space="preserve">  └clean</w:t>
       </w:r>
     </w:p>
     <w:p>
@@ -399,15 +630,7 @@
         <w:t>CICFlowMeter-4.0-Detector</w:t>
       </w:r>
       <w:r>
-        <w:t>/</w:t>
-      </w:r>
-      <w:proofErr w:type="spellStart"/>
-      <w:r>
-        <w:t>bin</w:t>
-      </w:r>
-      <w:proofErr w:type="spellEnd"/>
-      <w:r>
-        <w:t>/</w:t>
+        <w:t>/bin/</w:t>
       </w:r>
       <w:r>
         <w:t>` y allí se debe ejecutar el archivo de inicio dependiendo del sistema operativo.</w:t>
@@ -424,13 +647,8 @@
       <w:r>
         <w:t xml:space="preserve"> </w:t>
       </w:r>
-      <w:proofErr w:type="spellStart"/>
-      <w:r>
-        <w:t>CICFlowMeter</w:t>
-      </w:r>
-      <w:proofErr w:type="spellEnd"/>
-      <w:r>
-        <w:t>.</w:t>
+      <w:r>
+        <w:t>CICFlowMeter.</w:t>
       </w:r>
       <w:r>
         <w:t xml:space="preserve"> </w:t>
@@ -502,15 +720,7 @@
         <w:t>Hardware:</w:t>
       </w:r>
       <w:r>
-        <w:t xml:space="preserve"> +24GB </w:t>
-      </w:r>
-      <w:proofErr w:type="spellStart"/>
-      <w:r>
-        <w:t>Ram</w:t>
-      </w:r>
-      <w:proofErr w:type="spellEnd"/>
-      <w:r>
-        <w:t>, +25GB Disco Duro.</w:t>
+        <w:t xml:space="preserve"> +24GB Ram, +25GB Disco Duro.</w:t>
       </w:r>
     </w:p>
     <w:p>
@@ -541,21 +751,11 @@
       <w:r>
         <w:t xml:space="preserve"> </w:t>
       </w:r>
-      <w:proofErr w:type="spellStart"/>
       <w:r>
         <w:t>libpcap</w:t>
       </w:r>
-      <w:proofErr w:type="spellEnd"/>
-      <w:r>
-        <w:t xml:space="preserve"> </w:t>
-      </w:r>
-      <w:proofErr w:type="spellStart"/>
-      <w:r>
-        <w:t>library</w:t>
-      </w:r>
-      <w:proofErr w:type="spellEnd"/>
-      <w:r>
-        <w:t xml:space="preserve">. </w:t>
+      <w:r>
+        <w:t xml:space="preserve"> library. </w:t>
       </w:r>
       <w:r>
         <w:rPr>
@@ -565,39 +765,7 @@
         <w:t>Windows:</w:t>
       </w:r>
       <w:r>
-        <w:t xml:space="preserve"> </w:t>
-      </w:r>
-      <w:proofErr w:type="spellStart"/>
-      <w:r>
-        <w:t>Wincap</w:t>
-      </w:r>
-      <w:proofErr w:type="spellEnd"/>
-      <w:r>
-        <w:t xml:space="preserve"> </w:t>
-      </w:r>
-      <w:proofErr w:type="spellStart"/>
-      <w:r>
-        <w:t>or</w:t>
-      </w:r>
-      <w:proofErr w:type="spellEnd"/>
-      <w:r>
-        <w:t xml:space="preserve"> </w:t>
-      </w:r>
-      <w:proofErr w:type="spellStart"/>
-      <w:r>
-        <w:t>Npcap</w:t>
-      </w:r>
-      <w:proofErr w:type="spellEnd"/>
-      <w:r>
-        <w:t xml:space="preserve"> </w:t>
-      </w:r>
-      <w:proofErr w:type="spellStart"/>
-      <w:r>
-        <w:t>library</w:t>
-      </w:r>
-      <w:proofErr w:type="spellEnd"/>
-      <w:r>
-        <w:t>.</w:t>
+        <w:t xml:space="preserve"> Wincap or Npcap library.</w:t>
       </w:r>
     </w:p>
     <w:p>
@@ -625,31 +793,20 @@
     </w:p>
     <w:p>
       <w:r>
+        <w:t>`git clone</w:t>
+      </w:r>
+      <w:r>
+        <w:t xml:space="preserve"> https://github.com/LeoLizc/</w:t>
+      </w:r>
+      <w:r>
+        <w:t>CICFlowMeter-Detector</w:t>
+      </w:r>
+      <w:r>
+        <w:t>.git</w:t>
+      </w:r>
+      <w:r>
         <w:t>`</w:t>
       </w:r>
-      <w:proofErr w:type="spellStart"/>
-      <w:r>
-        <w:t>git</w:t>
-      </w:r>
-      <w:proofErr w:type="spellEnd"/>
-      <w:r>
-        <w:t xml:space="preserve"> clone</w:t>
-      </w:r>
-      <w:r>
-        <w:t xml:space="preserve"> https://github.com/LeoLizc/</w:t>
-      </w:r>
-      <w:r>
-        <w:rPr>
-          <w:highlight w:val="yellow"/>
-        </w:rPr>
-        <w:t>CICFlowMeter</w:t>
-      </w:r>
-      <w:r>
-        <w:t>.git</w:t>
-      </w:r>
-      <w:r>
-        <w:t>`</w:t>
-      </w:r>
     </w:p>
     <w:p>
       <w:pPr>
@@ -663,7 +820,6 @@
       <w:r>
         <w:t>Entrar en la carpeta generada por el repositorio clonado y seguir los pasos del archivo `</w:t>
       </w:r>
-      <w:proofErr w:type="spellStart"/>
       <w:r>
         <w:rPr>
           <w:i/>
@@ -676,11 +832,10 @@
         <w:t>`</w:t>
       </w:r>
       <w:r>
-        <w:t>para</w:t>
-      </w:r>
-      <w:proofErr w:type="spellEnd"/>
-      <w:r>
-        <w:t xml:space="preserve"> la compilación</w:t>
+        <w:t>para la compilación</w:t>
+      </w:r>
+      <w:r>
+        <w:t>.</w:t>
       </w:r>
     </w:p>
     <w:p>
@@ -693,38 +848,68 @@
     </w:p>
     <w:p>
       <w:r>
-        <w:t>Se generará un archivo .zip en la ruta `…</w:t>
-      </w:r>
-      <w:r>
-        <w:t>/</w:t>
-      </w:r>
-      <w:proofErr w:type="spellStart"/>
-      <w:r>
-        <w:t>build</w:t>
-      </w:r>
-      <w:proofErr w:type="spellEnd"/>
-      <w:r>
-        <w:t>/</w:t>
-      </w:r>
-      <w:proofErr w:type="spellStart"/>
-      <w:r>
-        <w:t>distributions</w:t>
-      </w:r>
-      <w:proofErr w:type="spellEnd"/>
-      <w:r>
-        <w:t>`.</w:t>
+        <w:t xml:space="preserve">Se generará un archivo .zip en la ruta </w:t>
+      </w:r>
+      <w:r>
+        <w:rPr>
+          <w:i/>
+          <w:iCs/>
+        </w:rPr>
+        <w:t>`…/build/distributions`</w:t>
+      </w:r>
+      <w:r>
+        <w:t>.</w:t>
+      </w:r>
+      <w:r>
+        <w:t xml:space="preserve"> </w:t>
+      </w:r>
+      <w:r>
+        <w:t xml:space="preserve">Posteriormente se debe copiar la carpeta </w:t>
+      </w:r>
+      <w:r>
+        <w:t>en</w:t>
+      </w:r>
+      <w:r>
+        <w:t xml:space="preserve"> la ruta </w:t>
+      </w:r>
+      <w:r>
+        <w:rPr>
+          <w:i/>
+          <w:iCs/>
+        </w:rPr>
+        <w:t>`src/main/Frida-ddos-models`</w:t>
+      </w:r>
+      <w:r>
+        <w:t xml:space="preserve"> hacia la ruta correspondiente dentro de la carpeta </w:t>
+      </w:r>
+      <w:r>
+        <w:rPr>
+          <w:i/>
+          <w:iCs/>
+        </w:rPr>
+        <w:t>bin</w:t>
+      </w:r>
+      <w:r>
+        <w:t xml:space="preserve"> del archivo descomprimido. Como resultado debe existir una ruta </w:t>
+      </w:r>
+      <w:r>
+        <w:rPr>
+          <w:i/>
+          <w:iCs/>
+        </w:rPr>
+        <w:t>`CarpetaDescomprimida/bin/src/main/Frida-ddos-models`</w:t>
+      </w:r>
+      <w:r>
+        <w:t>.</w:t>
       </w:r>
       <w:r>
         <w:br/>
-        <w:t xml:space="preserve">Llevar a cabo desde el paso 2 de la opción con archivos </w:t>
-      </w:r>
-      <w:proofErr w:type="spellStart"/>
-      <w:r>
-        <w:t>precompilados</w:t>
-      </w:r>
-      <w:proofErr w:type="spellEnd"/>
-      <w:r>
-        <w:t>.</w:t>
+      </w:r>
+      <w:r>
+        <w:t>Luego se debe l</w:t>
+      </w:r>
+      <w:r>
+        <w:t>levar a cabo desde el paso 2 de la opción con archivos precompilados.</w:t>
       </w:r>
     </w:p>
     <w:p>
@@ -765,7 +950,7 @@
                     </pic:cNvPicPr>
                   </pic:nvPicPr>
                   <pic:blipFill>
-                    <a:blip r:embed="rId5" cstate="print">
+                    <a:blip r:embed="rId6" cstate="print">
                       <a:extLst>
                         <a:ext uri="{28A0092B-C50C-407E-A947-70E740481C1C}">
                           <a14:useLocalDpi xmlns:a14="http://schemas.microsoft.com/office/drawing/2010/main" val="0"/>
@@ -799,7 +984,6 @@
       <w:r>
         <w:br/>
       </w:r>
-      <w:proofErr w:type="spellStart"/>
       <w:r>
         <w:rPr>
           <w:b/>
@@ -807,76 +991,23 @@
           <w:sz w:val="20"/>
           <w:szCs w:val="20"/>
         </w:rPr>
-        <w:t>Fig</w:t>
-      </w:r>
-      <w:proofErr w:type="spellEnd"/>
-      <w:r>
-        <w:rPr>
-          <w:b/>
-          <w:bCs/>
-          <w:sz w:val="20"/>
-          <w:szCs w:val="20"/>
-        </w:rPr>
-        <w:t xml:space="preserve"> 1. Arquitectura recomendada.</w:t>
-      </w:r>
-    </w:p>
-    <w:p>
-      <w:r>
-        <w:t xml:space="preserve">La arquitectura recomendada para la instalación del sistema se basa en el uso de un </w:t>
-      </w:r>
-      <w:proofErr w:type="spellStart"/>
-      <w:r>
-        <w:t>sniffer</w:t>
-      </w:r>
-      <w:proofErr w:type="spellEnd"/>
-      <w:r>
-        <w:t xml:space="preserve"> conectado a un switch configurado con un puerto espejo (</w:t>
-      </w:r>
-      <w:proofErr w:type="spellStart"/>
-      <w:r>
-        <w:t>mirror</w:t>
-      </w:r>
-      <w:proofErr w:type="spellEnd"/>
-      <w:r>
-        <w:t xml:space="preserve"> </w:t>
-      </w:r>
-      <w:proofErr w:type="spellStart"/>
-      <w:r>
-        <w:t>port</w:t>
-      </w:r>
-      <w:proofErr w:type="spellEnd"/>
-      <w:r>
-        <w:t xml:space="preserve">). Este enfoque </w:t>
-      </w:r>
+        <w:t>Fig 1. Arquitectura recomendada.</w:t>
+      </w:r>
+    </w:p>
+    <w:p>
       <w:r>
         <w:lastRenderedPageBreak/>
-        <w:t>permite que la herramienta capture y analice el tráfico de red sin interferir en la operación normal de los dispositivos conectados.</w:t>
-      </w:r>
-    </w:p>
-    <w:p>
-      <w:r>
-        <w:t xml:space="preserve">El switch debe estar ubicado en la puerta de entrada de la red o subred que se desea monitorear, de modo que todo el tráfico entrante y saliente pueda ser replicado hacia el </w:t>
-      </w:r>
-      <w:proofErr w:type="spellStart"/>
-      <w:r>
-        <w:t>sniffer</w:t>
-      </w:r>
-      <w:proofErr w:type="spellEnd"/>
-      <w:r>
-        <w:t>.</w:t>
-      </w:r>
-    </w:p>
-    <w:p>
-      <w:r>
-        <w:t xml:space="preserve">El equipo que actúe como </w:t>
-      </w:r>
-      <w:proofErr w:type="spellStart"/>
-      <w:r>
-        <w:t>sniffer</w:t>
-      </w:r>
-      <w:proofErr w:type="spellEnd"/>
-      <w:r>
-        <w:t xml:space="preserve"> debe contar con la configuración básica del sistema (instalación del software y modelos) y estar conectado directamente al puerto espejo configurado en el switch.</w:t>
+        <w:t>La arquitectura recomendada para la instalación del sistema se basa en el uso de un sniffer conectado a un switch configurado con un puerto espejo (mirror port). Este enfoque permite que la herramienta capture y analice el tráfico de red sin interferir en la operación normal de los dispositivos conectados.</w:t>
+      </w:r>
+    </w:p>
+    <w:p>
+      <w:r>
+        <w:t>El switch debe estar ubicado en la puerta de entrada de la red o subred que se desea monitorear, de modo que todo el tráfico entrante y saliente pueda ser replicado hacia el sniffer.</w:t>
+      </w:r>
+    </w:p>
+    <w:p>
+      <w:r>
+        <w:t>El equipo que actúe como sniffer debe contar con la configuración básica del sistema (instalación del software y modelos) y estar conectado directamente al puerto espejo configurado en el switch.</w:t>
       </w:r>
     </w:p>
     <w:p>
@@ -910,7 +1041,6 @@
       <w:r>
         <w:t xml:space="preserve">El </w:t>
       </w:r>
-      <w:proofErr w:type="spellStart"/>
       <w:r>
         <w:rPr>
           <w:b/>
@@ -918,7 +1048,6 @@
         </w:rPr>
         <w:t>router</w:t>
       </w:r>
-      <w:proofErr w:type="spellEnd"/>
       <w:r>
         <w:t xml:space="preserve"> conecta la red local con Internet.</w:t>
       </w:r>
@@ -942,31 +1071,7 @@
         <w:t>switch</w:t>
       </w:r>
       <w:r>
-        <w:t xml:space="preserve">, configurado con un </w:t>
-      </w:r>
-      <w:proofErr w:type="spellStart"/>
-      <w:r>
-        <w:t>mirror</w:t>
-      </w:r>
-      <w:proofErr w:type="spellEnd"/>
-      <w:r>
-        <w:t xml:space="preserve"> </w:t>
-      </w:r>
-      <w:proofErr w:type="spellStart"/>
-      <w:r>
-        <w:t>port</w:t>
-      </w:r>
-      <w:proofErr w:type="spellEnd"/>
-      <w:r>
-        <w:t xml:space="preserve">, distribuye el tráfico hacia los equipos de la red interna y, simultáneamente, lo replica hacia el </w:t>
-      </w:r>
-      <w:proofErr w:type="spellStart"/>
-      <w:r>
-        <w:t>sniffer</w:t>
-      </w:r>
-      <w:proofErr w:type="spellEnd"/>
-      <w:r>
-        <w:t>.</w:t>
+        <w:t>, configurado con un mirror port, distribuye el tráfico hacia los equipos de la red interna y, simultáneamente, lo replica hacia el sniffer.</w:t>
       </w:r>
     </w:p>
     <w:p>
@@ -980,7 +1085,6 @@
       <w:r>
         <w:t xml:space="preserve">El </w:t>
       </w:r>
-      <w:proofErr w:type="spellStart"/>
       <w:r>
         <w:rPr>
           <w:b/>
@@ -988,7 +1092,6 @@
         </w:rPr>
         <w:t>sniffer</w:t>
       </w:r>
-      <w:proofErr w:type="spellEnd"/>
       <w:r>
         <w:t xml:space="preserve"> ejecuta la herramienta FRIDA para analizar los flujos de red y detectar comportamientos sospechosos.</w:t>
       </w:r>
@@ -1223,7 +1326,7 @@
   <w:docDefaults>
     <w:rPrDefault>
       <w:rPr>
-        <w:rFonts w:asciiTheme="minorHAnsi" w:eastAsiaTheme="minorHAnsi" w:hAnsiTheme="minorHAnsi" w:cstheme="minorBidi"/>
+        <w:rFonts w:asciiTheme="minorHAnsi" w:eastAsia="MS Mincho" w:hAnsiTheme="minorHAnsi" w:cstheme="minorBidi"/>
         <w:kern w:val="2"/>
         <w:sz w:val="24"/>
         <w:szCs w:val="24"/>
@@ -2471,4 +2574,16 @@
     </a:ext>
   </a:extLst>
 </a:theme>
+</file>
+
+<file path=customXml/item1.xml><?xml version="1.0" encoding="utf-8"?>
+<b:Sources xmlns:b="http://schemas.openxmlformats.org/officeDocument/2006/bibliography" xmlns="http://schemas.openxmlformats.org/officeDocument/2006/bibliography" SelectedStyle="\APASixthEditionOfficeOnline.xsl" StyleName="APA" Version="6"/>
+</file>
+
+<file path=customXml/itemProps1.xml><?xml version="1.0" encoding="utf-8"?>
+<ds:datastoreItem xmlns:ds="http://schemas.openxmlformats.org/officeDocument/2006/customXml" ds:itemID="{EBA0CD9E-5478-451F-97F8-E01A2253CA0C}">
+  <ds:schemaRefs>
+    <ds:schemaRef ds:uri="http://schemas.openxmlformats.org/officeDocument/2006/bibliography"/>
+  </ds:schemaRefs>
+</ds:datastoreItem>
 </file>
</xml_diff>

<commit_message>
Actualizando documentos según sugerencia
</commit_message>
<xml_diff>
--- a/docs/Manual de Instalacion.docx
+++ b/docs/Manual de Instalacion.docx
@@ -103,29 +103,12 @@
         </w:rPr>
       </w:pPr>
       <w:r>
-        <w:rPr>
-          <w:highlight w:val="red"/>
-        </w:rPr>
-        <w:t xml:space="preserve">Opción 1. Software </w:t>
-      </w:r>
-      <w:proofErr w:type="spellStart"/>
-      <w:r>
-        <w:rPr>
-          <w:highlight w:val="red"/>
-        </w:rPr>
-        <w:t>Precompilado</w:t>
-      </w:r>
-      <w:proofErr w:type="spellEnd"/>
-      <w:r>
-        <w:rPr>
-          <w:highlight w:val="red"/>
-        </w:rPr>
+        <w:t>Opción 1. Software Precompilado</w:t>
+      </w:r>
+      <w:r>
         <w:t xml:space="preserve"> (Aún en proceso)</w:t>
       </w:r>
       <w:r>
-        <w:rPr>
-          <w:highlight w:val="red"/>
-        </w:rPr>
         <w:t>.</w:t>
       </w:r>
       <w:r>
@@ -154,15 +137,7 @@
         <w:t>Hardware:</w:t>
       </w:r>
       <w:r>
-        <w:t xml:space="preserve"> +24GB </w:t>
-      </w:r>
-      <w:proofErr w:type="spellStart"/>
-      <w:r>
-        <w:t>Ram</w:t>
-      </w:r>
-      <w:proofErr w:type="spellEnd"/>
-      <w:r>
-        <w:t>, +22GB Disco Duro.</w:t>
+        <w:t xml:space="preserve"> +24GB Ram, +22GB Disco Duro.</w:t>
       </w:r>
     </w:p>
     <w:p>
@@ -181,75 +156,36 @@
         <w:t>General:</w:t>
       </w:r>
       <w:r>
-        <w:t xml:space="preserve"> Java 8, </w:t>
-      </w:r>
-      <w:proofErr w:type="spellStart"/>
-      <w:r>
-        <w:t>python</w:t>
-      </w:r>
-      <w:proofErr w:type="spellEnd"/>
+        <w:t xml:space="preserve"> Java 8, python </w:t>
+      </w:r>
+      <w:r>
+        <w:rPr>
+          <w:b/>
+          <w:bCs/>
+        </w:rPr>
+        <w:t>Linux:</w:t>
+      </w:r>
       <w:r>
         <w:t xml:space="preserve"> </w:t>
       </w:r>
       <w:r>
-        <w:rPr>
-          <w:b/>
-          <w:bCs/>
-        </w:rPr>
-        <w:t>Linux:</w:t>
+        <w:t>libpcap</w:t>
+      </w:r>
+      <w:r>
+        <w:t xml:space="preserve"> library. </w:t>
+      </w:r>
+      <w:r>
+        <w:rPr>
+          <w:b/>
+          <w:bCs/>
+        </w:rPr>
+        <w:t>Windows:</w:t>
       </w:r>
       <w:r>
         <w:t xml:space="preserve"> </w:t>
       </w:r>
-      <w:proofErr w:type="spellStart"/>
-      <w:r>
-        <w:t>libpcap</w:t>
-      </w:r>
-      <w:proofErr w:type="spellEnd"/>
-      <w:r>
-        <w:t xml:space="preserve"> </w:t>
-      </w:r>
-      <w:proofErr w:type="spellStart"/>
-      <w:r>
-        <w:t>library</w:t>
-      </w:r>
-      <w:proofErr w:type="spellEnd"/>
-      <w:r>
-        <w:t xml:space="preserve">. </w:t>
-      </w:r>
-      <w:r>
-        <w:rPr>
-          <w:b/>
-          <w:bCs/>
-        </w:rPr>
-        <w:t>Windows:</w:t>
-      </w:r>
-      <w:r>
-        <w:t xml:space="preserve"> </w:t>
-      </w:r>
-      <w:proofErr w:type="spellStart"/>
-      <w:r>
-        <w:t>Wincap</w:t>
-      </w:r>
-      <w:proofErr w:type="spellEnd"/>
-      <w:r>
-        <w:t xml:space="preserve"> or </w:t>
-      </w:r>
-      <w:proofErr w:type="spellStart"/>
-      <w:r>
-        <w:t>Npcap</w:t>
-      </w:r>
-      <w:proofErr w:type="spellEnd"/>
-      <w:r>
-        <w:t xml:space="preserve"> </w:t>
-      </w:r>
-      <w:proofErr w:type="spellStart"/>
-      <w:r>
-        <w:t>library</w:t>
-      </w:r>
-      <w:proofErr w:type="spellEnd"/>
-      <w:r>
-        <w:t>.</w:t>
+      <w:r>
+        <w:t>Wincap or Npcap library.</w:t>
       </w:r>
     </w:p>
     <w:p>
@@ -353,27 +289,12 @@
       <w:r>
         <w:t>/</w:t>
       </w:r>
-      <w:proofErr w:type="spellStart"/>
-      <w:r>
-        <w:t>bin</w:t>
-      </w:r>
-      <w:proofErr w:type="spellEnd"/>
-      <w:r>
-        <w:t>/</w:t>
-      </w:r>
-      <w:proofErr w:type="spellStart"/>
-      <w:r>
-        <w:t>src</w:t>
-      </w:r>
-      <w:proofErr w:type="spellEnd"/>
-      <w:r>
-        <w:t>/</w:t>
-      </w:r>
-      <w:proofErr w:type="spellStart"/>
+      <w:r>
+        <w:t>bin/src/</w:t>
+      </w:r>
       <w:r>
         <w:t>ddos-models</w:t>
       </w:r>
-      <w:proofErr w:type="spellEnd"/>
       <w:r>
         <w:t>/</w:t>
       </w:r>
@@ -485,7 +406,6 @@
         </w:rPr>
         <w:t xml:space="preserve"> </w:t>
       </w:r>
-      <w:proofErr w:type="spellStart"/>
       <w:r>
         <w:rPr>
           <w:rFonts w:ascii="MS Gothic" w:eastAsia="MS Gothic" w:hAnsi="MS Gothic" w:cs="MS Gothic"/>
@@ -495,7 +415,6 @@
         </w:rPr>
         <w:t>decision-tree</w:t>
       </w:r>
-      <w:proofErr w:type="spellEnd"/>
       <w:r>
         <w:rPr>
           <w:rFonts w:ascii="MS Gothic" w:eastAsia="MS Gothic" w:hAnsi="MS Gothic" w:cs="MS Gothic"/>
@@ -530,7 +449,6 @@
         </w:rPr>
         <w:t xml:space="preserve"> </w:t>
       </w:r>
-      <w:proofErr w:type="spellStart"/>
       <w:r>
         <w:rPr>
           <w:rFonts w:ascii="MS Gothic" w:eastAsia="MS Gothic" w:hAnsi="MS Gothic" w:cs="MS Gothic"/>
@@ -540,7 +458,6 @@
         </w:rPr>
         <w:t>gradient-boost</w:t>
       </w:r>
-      <w:proofErr w:type="spellEnd"/>
       <w:r>
         <w:rPr>
           <w:rFonts w:ascii="MS Gothic" w:eastAsia="MS Gothic" w:hAnsi="MS Gothic" w:cs="MS Gothic"/>
@@ -603,9 +520,8 @@
           <w:bCs/>
           <w:lang w:val="es-MX" w:eastAsia="ja-JP"/>
         </w:rPr>
-        <w:t>├neural-</w:t>
-      </w:r>
-      <w:proofErr w:type="spellStart"/>
+        <w:t>├neural-network</w:t>
+      </w:r>
       <w:r>
         <w:rPr>
           <w:rFonts w:ascii="MS Gothic" w:eastAsia="MS Gothic" w:hAnsi="MS Gothic" w:cs="MS Gothic"/>
@@ -613,9 +529,8 @@
           <w:bCs/>
           <w:lang w:val="es-MX" w:eastAsia="ja-JP"/>
         </w:rPr>
-        <w:t>network</w:t>
-      </w:r>
-      <w:proofErr w:type="spellEnd"/>
+        <w:br/>
+      </w:r>
       <w:r>
         <w:rPr>
           <w:rFonts w:ascii="MS Gothic" w:eastAsia="MS Gothic" w:hAnsi="MS Gothic" w:cs="MS Gothic"/>
@@ -623,47 +538,27 @@
           <w:bCs/>
           <w:lang w:val="es-MX" w:eastAsia="ja-JP"/>
         </w:rPr>
+        <w:t>│</w:t>
+      </w:r>
+      <w:r>
+        <w:rPr>
+          <w:rFonts w:ascii="MS Gothic" w:eastAsia="MS Gothic" w:hAnsi="MS Gothic" w:cs="MS Gothic"/>
+          <w:b/>
+          <w:bCs/>
+          <w:lang w:val="es-MX" w:eastAsia="ja-JP"/>
+        </w:rPr>
+        <w:t>└...</w:t>
+      </w:r>
+      <w:r>
+        <w:rPr>
+          <w:rFonts w:ascii="MS Gothic" w:eastAsia="MS Gothic" w:hAnsi="MS Gothic" w:cs="MS Gothic"/>
+          <w:b/>
+          <w:bCs/>
+          <w:lang w:val="es-MX" w:eastAsia="ja-JP"/>
+        </w:rPr>
         <w:br/>
-      </w:r>
-      <w:r>
-        <w:rPr>
-          <w:rFonts w:ascii="MS Gothic" w:eastAsia="MS Gothic" w:hAnsi="MS Gothic" w:cs="MS Gothic"/>
-          <w:b/>
-          <w:bCs/>
-          <w:lang w:val="es-MX" w:eastAsia="ja-JP"/>
-        </w:rPr>
-        <w:t>│</w:t>
-      </w:r>
-      <w:r>
-        <w:rPr>
-          <w:rFonts w:ascii="MS Gothic" w:eastAsia="MS Gothic" w:hAnsi="MS Gothic" w:cs="MS Gothic"/>
-          <w:b/>
-          <w:bCs/>
-          <w:lang w:val="es-MX" w:eastAsia="ja-JP"/>
-        </w:rPr>
-        <w:t>└...</w:t>
-      </w:r>
-      <w:r>
-        <w:rPr>
-          <w:rFonts w:ascii="MS Gothic" w:eastAsia="MS Gothic" w:hAnsi="MS Gothic" w:cs="MS Gothic"/>
-          <w:b/>
-          <w:bCs/>
-          <w:lang w:val="es-MX" w:eastAsia="ja-JP"/>
-        </w:rPr>
-        <w:br/>
-        <w:t>└</w:t>
-      </w:r>
-      <w:proofErr w:type="spellStart"/>
-      <w:r>
-        <w:rPr>
-          <w:rFonts w:ascii="MS Gothic" w:eastAsia="MS Gothic" w:hAnsi="MS Gothic" w:cs="MS Gothic"/>
-          <w:b/>
-          <w:bCs/>
-          <w:lang w:val="es-MX" w:eastAsia="ja-JP"/>
-        </w:rPr>
-        <w:t>processing</w:t>
-      </w:r>
-      <w:proofErr w:type="spellEnd"/>
+        <w:t>└processing</w:t>
+      </w:r>
       <w:r>
         <w:rPr>
           <w:rFonts w:ascii="MS Gothic" w:eastAsia="MS Gothic" w:hAnsi="MS Gothic" w:cs="MS Gothic"/>
@@ -698,19 +593,8 @@
           <w:lang w:val="es-MX" w:eastAsia="ja-JP"/>
         </w:rPr>
         <w:br/>
-        <w:t xml:space="preserve">  └</w:t>
-      </w:r>
-      <w:proofErr w:type="spellStart"/>
-      <w:r>
-        <w:rPr>
-          <w:rFonts w:ascii="MS Gothic" w:eastAsia="MS Gothic" w:hAnsi="MS Gothic" w:cs="MS Gothic"/>
-          <w:b/>
-          <w:bCs/>
-          <w:lang w:val="es-MX" w:eastAsia="ja-JP"/>
-        </w:rPr>
-        <w:t>clean</w:t>
-      </w:r>
-      <w:proofErr w:type="spellEnd"/>
+        <w:t xml:space="preserve">  └clean</w:t>
+      </w:r>
     </w:p>
     <w:p>
       <w:pPr>
@@ -732,15 +616,7 @@
         <w:t>CICFlowMeter-4.0-Detector</w:t>
       </w:r>
       <w:r>
-        <w:t>/</w:t>
-      </w:r>
-      <w:proofErr w:type="spellStart"/>
-      <w:r>
-        <w:t>bin</w:t>
-      </w:r>
-      <w:proofErr w:type="spellEnd"/>
-      <w:r>
-        <w:t>/</w:t>
+        <w:t>/bin/</w:t>
       </w:r>
       <w:r>
         <w:t>` y allí se debe ejecutar el archivo de inicio dependiendo del sistema operativo.</w:t>
@@ -757,13 +633,8 @@
       <w:r>
         <w:t xml:space="preserve"> </w:t>
       </w:r>
-      <w:proofErr w:type="spellStart"/>
-      <w:r>
-        <w:t>CICFlowMeter</w:t>
-      </w:r>
-      <w:proofErr w:type="spellEnd"/>
-      <w:r>
-        <w:t>.</w:t>
+      <w:r>
+        <w:t>CICFlowMeter.</w:t>
       </w:r>
       <w:r>
         <w:t xml:space="preserve"> </w:t>
@@ -835,15 +706,7 @@
         <w:t>Hardware:</w:t>
       </w:r>
       <w:r>
-        <w:t xml:space="preserve"> +24GB </w:t>
-      </w:r>
-      <w:proofErr w:type="spellStart"/>
-      <w:r>
-        <w:t>Ram</w:t>
-      </w:r>
-      <w:proofErr w:type="spellEnd"/>
-      <w:r>
-        <w:t>, +25GB Disco Duro.</w:t>
+        <w:t xml:space="preserve"> +24GB Ram, +25GB Disco Duro.</w:t>
       </w:r>
     </w:p>
     <w:p>
@@ -865,13 +728,8 @@
         <w:t xml:space="preserve"> Java 8</w:t>
       </w:r>
       <w:r>
-        <w:t xml:space="preserve">, </w:t>
-      </w:r>
-      <w:proofErr w:type="spellStart"/>
-      <w:r>
-        <w:t>python</w:t>
-      </w:r>
-      <w:proofErr w:type="spellEnd"/>
+        <w:t>, python</w:t>
+      </w:r>
       <w:r>
         <w:t xml:space="preserve"> </w:t>
       </w:r>
@@ -885,21 +743,11 @@
       <w:r>
         <w:t xml:space="preserve"> </w:t>
       </w:r>
-      <w:proofErr w:type="spellStart"/>
       <w:r>
         <w:t>libpcap</w:t>
       </w:r>
-      <w:proofErr w:type="spellEnd"/>
-      <w:r>
-        <w:t xml:space="preserve"> </w:t>
-      </w:r>
-      <w:proofErr w:type="spellStart"/>
-      <w:r>
-        <w:t>library</w:t>
-      </w:r>
-      <w:proofErr w:type="spellEnd"/>
-      <w:r>
-        <w:t xml:space="preserve">. </w:t>
+      <w:r>
+        <w:t xml:space="preserve"> library. </w:t>
       </w:r>
       <w:r>
         <w:rPr>
@@ -909,31 +757,7 @@
         <w:t>Windows:</w:t>
       </w:r>
       <w:r>
-        <w:t xml:space="preserve"> </w:t>
-      </w:r>
-      <w:proofErr w:type="spellStart"/>
-      <w:r>
-        <w:t>Wincap</w:t>
-      </w:r>
-      <w:proofErr w:type="spellEnd"/>
-      <w:r>
-        <w:t xml:space="preserve"> or </w:t>
-      </w:r>
-      <w:proofErr w:type="spellStart"/>
-      <w:r>
-        <w:t>Npcap</w:t>
-      </w:r>
-      <w:proofErr w:type="spellEnd"/>
-      <w:r>
-        <w:t xml:space="preserve"> </w:t>
-      </w:r>
-      <w:proofErr w:type="spellStart"/>
-      <w:r>
-        <w:t>library</w:t>
-      </w:r>
-      <w:proofErr w:type="spellEnd"/>
-      <w:r>
-        <w:t>.</w:t>
+        <w:t xml:space="preserve"> Wincap or Npcap library.</w:t>
       </w:r>
     </w:p>
     <w:p>
@@ -961,42 +785,36 @@
     </w:p>
     <w:p>
       <w:r>
+        <w:t>`git clone</w:t>
+      </w:r>
+      <w:r>
+        <w:t xml:space="preserve"> https://github.com/LeoLizc/</w:t>
+      </w:r>
+      <w:r>
+        <w:t>CICFlowMeter-Detector</w:t>
+      </w:r>
+      <w:r>
+        <w:t>.git</w:t>
+      </w:r>
+      <w:r>
         <w:t>`</w:t>
       </w:r>
-      <w:proofErr w:type="spellStart"/>
-      <w:r>
-        <w:t>git</w:t>
-      </w:r>
-      <w:proofErr w:type="spellEnd"/>
-      <w:r>
-        <w:t xml:space="preserve"> clone</w:t>
-      </w:r>
-      <w:r>
-        <w:t xml:space="preserve"> https://github.com/LeoLizc/</w:t>
-      </w:r>
-      <w:r>
-        <w:t>CICFlowMeter-Detector</w:t>
-      </w:r>
-      <w:r>
-        <w:t>.git</w:t>
-      </w:r>
-      <w:r>
-        <w:t>`</w:t>
-      </w:r>
     </w:p>
     <w:p>
       <w:pPr>
         <w:pStyle w:val="Heading2"/>
       </w:pPr>
       <w:r>
-        <w:t>Paso 2. Compilado</w:t>
+        <w:t xml:space="preserve">Paso 2. </w:t>
+      </w:r>
+      <w:r>
+        <w:t>Compilación</w:t>
       </w:r>
     </w:p>
     <w:p>
       <w:r>
         <w:t>Entrar en la carpeta generada por el repositorio clonado y seguir los pasos del archivo `</w:t>
       </w:r>
-      <w:proofErr w:type="spellStart"/>
       <w:r>
         <w:rPr>
           <w:i/>
@@ -1009,11 +827,7 @@
         <w:t>`</w:t>
       </w:r>
       <w:r>
-        <w:t>para</w:t>
-      </w:r>
-      <w:proofErr w:type="spellEnd"/>
-      <w:r>
-        <w:t xml:space="preserve"> la compilación</w:t>
+        <w:t>para la compilación</w:t>
       </w:r>
       <w:r>
         <w:t>.</w:t>
@@ -1036,170 +850,40 @@
           <w:i/>
           <w:iCs/>
         </w:rPr>
-        <w:t>`…/</w:t>
-      </w:r>
-      <w:proofErr w:type="spellStart"/>
+        <w:t>`…/build/distributions`</w:t>
+      </w:r>
+      <w:r>
+        <w:t>.</w:t>
+      </w:r>
+      <w:r>
+        <w:t xml:space="preserve"> Posteriormente se debe copiar la carpeta en la ruta </w:t>
+      </w:r>
       <w:r>
         <w:rPr>
           <w:i/>
           <w:iCs/>
         </w:rPr>
-        <w:t>build</w:t>
-      </w:r>
-      <w:proofErr w:type="spellEnd"/>
+        <w:t>`src/ddos-models`</w:t>
+      </w:r>
+      <w:r>
+        <w:t xml:space="preserve"> hacia la ruta correspondiente dentro de la carpeta </w:t>
+      </w:r>
       <w:r>
         <w:rPr>
           <w:i/>
           <w:iCs/>
         </w:rPr>
-        <w:t>/</w:t>
-      </w:r>
-      <w:proofErr w:type="spellStart"/>
+        <w:t>bin</w:t>
+      </w:r>
+      <w:r>
+        <w:t xml:space="preserve"> del archivo descomprimido. Como resultado debe existir una ruta </w:t>
+      </w:r>
       <w:r>
         <w:rPr>
           <w:i/>
           <w:iCs/>
         </w:rPr>
-        <w:t>distributions</w:t>
-      </w:r>
-      <w:proofErr w:type="spellEnd"/>
-      <w:r>
-        <w:rPr>
-          <w:i/>
-          <w:iCs/>
-        </w:rPr>
-        <w:t>`</w:t>
-      </w:r>
-      <w:r>
-        <w:t>.</w:t>
-      </w:r>
-      <w:r>
-        <w:t xml:space="preserve"> Posteriormente se debe copiar la carpeta en la ruta </w:t>
-      </w:r>
-      <w:r>
-        <w:rPr>
-          <w:i/>
-          <w:iCs/>
-        </w:rPr>
-        <w:t>`</w:t>
-      </w:r>
-      <w:proofErr w:type="spellStart"/>
-      <w:r>
-        <w:rPr>
-          <w:i/>
-          <w:iCs/>
-        </w:rPr>
-        <w:t>src</w:t>
-      </w:r>
-      <w:proofErr w:type="spellEnd"/>
-      <w:r>
-        <w:rPr>
-          <w:i/>
-          <w:iCs/>
-        </w:rPr>
-        <w:t>/</w:t>
-      </w:r>
-      <w:proofErr w:type="spellStart"/>
-      <w:r>
-        <w:rPr>
-          <w:i/>
-          <w:iCs/>
-        </w:rPr>
-        <w:t>ddos-models</w:t>
-      </w:r>
-      <w:proofErr w:type="spellEnd"/>
-      <w:r>
-        <w:rPr>
-          <w:i/>
-          <w:iCs/>
-        </w:rPr>
-        <w:t>`</w:t>
-      </w:r>
-      <w:r>
-        <w:t xml:space="preserve"> hacia la ruta correspondiente dentro de la carpeta </w:t>
-      </w:r>
-      <w:proofErr w:type="spellStart"/>
-      <w:r>
-        <w:rPr>
-          <w:i/>
-          <w:iCs/>
-        </w:rPr>
-        <w:t>bin</w:t>
-      </w:r>
-      <w:proofErr w:type="spellEnd"/>
-      <w:r>
-        <w:t xml:space="preserve"> del archivo descomprimido. Como resultado debe existir una ruta </w:t>
-      </w:r>
-      <w:r>
-        <w:rPr>
-          <w:i/>
-          <w:iCs/>
-        </w:rPr>
-        <w:t>`</w:t>
-      </w:r>
-      <w:proofErr w:type="spellStart"/>
-      <w:r>
-        <w:rPr>
-          <w:i/>
-          <w:iCs/>
-        </w:rPr>
-        <w:t>CarpetaDescomprimida</w:t>
-      </w:r>
-      <w:proofErr w:type="spellEnd"/>
-      <w:r>
-        <w:rPr>
-          <w:i/>
-          <w:iCs/>
-        </w:rPr>
-        <w:t>/</w:t>
-      </w:r>
-      <w:proofErr w:type="spellStart"/>
-      <w:r>
-        <w:rPr>
-          <w:i/>
-          <w:iCs/>
-        </w:rPr>
-        <w:t>bin</w:t>
-      </w:r>
-      <w:proofErr w:type="spellEnd"/>
-      <w:r>
-        <w:rPr>
-          <w:i/>
-          <w:iCs/>
-        </w:rPr>
-        <w:t>/</w:t>
-      </w:r>
-      <w:proofErr w:type="spellStart"/>
-      <w:r>
-        <w:rPr>
-          <w:i/>
-          <w:iCs/>
-        </w:rPr>
-        <w:t>src</w:t>
-      </w:r>
-      <w:proofErr w:type="spellEnd"/>
-      <w:r>
-        <w:rPr>
-          <w:i/>
-          <w:iCs/>
-        </w:rPr>
-        <w:t>/</w:t>
-      </w:r>
-      <w:proofErr w:type="spellStart"/>
-      <w:r>
-        <w:rPr>
-          <w:i/>
-          <w:iCs/>
-        </w:rPr>
-        <w:t>ddos-models</w:t>
-      </w:r>
-      <w:proofErr w:type="spellEnd"/>
-      <w:r>
-        <w:rPr>
-          <w:i/>
-          <w:iCs/>
-        </w:rPr>
-        <w:t>`</w:t>
+        <w:t>`CarpetaDescomprimida/bin/src/ddos-models`</w:t>
       </w:r>
       <w:r>
         <w:t>.</w:t>
@@ -1221,19 +905,8 @@
             <w:bCs/>
             <w:color w:val="000000" w:themeColor="text1"/>
           </w:rPr>
-          <w:t xml:space="preserve">paso 2 de la opción con archivos </w:t>
+          <w:t>paso 2 de la opción con archivos precompilados</w:t>
         </w:r>
-        <w:proofErr w:type="spellStart"/>
-        <w:r>
-          <w:rPr>
-            <w:rStyle w:val="Hyperlink"/>
-            <w:b/>
-            <w:bCs/>
-            <w:color w:val="000000" w:themeColor="text1"/>
-          </w:rPr>
-          <w:t>precompilados</w:t>
-        </w:r>
-        <w:proofErr w:type="spellEnd"/>
       </w:hyperlink>
       <w:r>
         <w:t>.</w:t>
@@ -1311,7 +984,6 @@
       <w:r>
         <w:br/>
       </w:r>
-      <w:proofErr w:type="spellStart"/>
       <w:r>
         <w:rPr>
           <w:b/>
@@ -1319,73 +991,23 @@
           <w:sz w:val="20"/>
           <w:szCs w:val="20"/>
         </w:rPr>
-        <w:t>Fig</w:t>
-      </w:r>
-      <w:proofErr w:type="spellEnd"/>
-      <w:r>
-        <w:rPr>
-          <w:b/>
-          <w:bCs/>
-          <w:sz w:val="20"/>
-          <w:szCs w:val="20"/>
-        </w:rPr>
-        <w:t xml:space="preserve"> 1. Arquitectura recomendada.</w:t>
+        <w:t>Fig 1. Arquitectura recomendada.</w:t>
       </w:r>
     </w:p>
     <w:p>
       <w:r>
         <w:lastRenderedPageBreak/>
-        <w:t xml:space="preserve">La arquitectura recomendada para la instalación del sistema se basa en el uso de un </w:t>
-      </w:r>
-      <w:proofErr w:type="spellStart"/>
-      <w:r>
-        <w:t>sniffer</w:t>
-      </w:r>
-      <w:proofErr w:type="spellEnd"/>
-      <w:r>
-        <w:t xml:space="preserve"> conectado a un switch configurado con un puerto espejo (</w:t>
-      </w:r>
-      <w:proofErr w:type="spellStart"/>
-      <w:r>
-        <w:t>mirror</w:t>
-      </w:r>
-      <w:proofErr w:type="spellEnd"/>
-      <w:r>
-        <w:t xml:space="preserve"> </w:t>
-      </w:r>
-      <w:proofErr w:type="spellStart"/>
-      <w:r>
-        <w:t>port</w:t>
-      </w:r>
-      <w:proofErr w:type="spellEnd"/>
-      <w:r>
-        <w:t>). Este enfoque permite que la herramienta capture y analice el tráfico de red sin interferir en la operación normal de los dispositivos conectados.</w:t>
-      </w:r>
-    </w:p>
-    <w:p>
-      <w:r>
-        <w:t xml:space="preserve">El switch debe estar ubicado en la puerta de entrada de la red o subred que se desea monitorear, de modo que todo el tráfico entrante y saliente pueda ser replicado hacia el </w:t>
-      </w:r>
-      <w:proofErr w:type="spellStart"/>
-      <w:r>
-        <w:t>sniffer</w:t>
-      </w:r>
-      <w:proofErr w:type="spellEnd"/>
-      <w:r>
-        <w:t>.</w:t>
-      </w:r>
-    </w:p>
-    <w:p>
-      <w:r>
-        <w:t xml:space="preserve">El equipo que actúe como </w:t>
-      </w:r>
-      <w:proofErr w:type="spellStart"/>
-      <w:r>
-        <w:t>sniffer</w:t>
-      </w:r>
-      <w:proofErr w:type="spellEnd"/>
-      <w:r>
-        <w:t xml:space="preserve"> debe contar con la configuración básica del sistema (instalación del software y modelos) y estar conectado directamente al puerto espejo configurado en el switch.</w:t>
+        <w:t>La arquitectura recomendada para la instalación del sistema se basa en el uso de un sniffer conectado a un switch configurado con un puerto espejo (mirror port). Este enfoque permite que la herramienta capture y analice el tráfico de red sin interferir en la operación normal de los dispositivos conectados.</w:t>
+      </w:r>
+    </w:p>
+    <w:p>
+      <w:r>
+        <w:t>El switch debe estar ubicado en la puerta de entrada de la red o subred que se desea monitorear, de modo que todo el tráfico entrante y saliente pueda ser replicado hacia el sniffer.</w:t>
+      </w:r>
+    </w:p>
+    <w:p>
+      <w:r>
+        <w:t>El equipo que actúe como sniffer debe contar con la configuración básica del sistema (instalación del software y modelos) y estar conectado directamente al puerto espejo configurado en el switch.</w:t>
       </w:r>
     </w:p>
     <w:p>
@@ -1419,7 +1041,6 @@
       <w:r>
         <w:t xml:space="preserve">El </w:t>
       </w:r>
-      <w:proofErr w:type="spellStart"/>
       <w:r>
         <w:rPr>
           <w:b/>
@@ -1427,7 +1048,6 @@
         </w:rPr>
         <w:t>router</w:t>
       </w:r>
-      <w:proofErr w:type="spellEnd"/>
       <w:r>
         <w:t xml:space="preserve"> conecta la red local con Internet.</w:t>
       </w:r>
@@ -1451,31 +1071,7 @@
         <w:t>switch</w:t>
       </w:r>
       <w:r>
-        <w:t xml:space="preserve">, configurado con un </w:t>
-      </w:r>
-      <w:proofErr w:type="spellStart"/>
-      <w:r>
-        <w:t>mirror</w:t>
-      </w:r>
-      <w:proofErr w:type="spellEnd"/>
-      <w:r>
-        <w:t xml:space="preserve"> </w:t>
-      </w:r>
-      <w:proofErr w:type="spellStart"/>
-      <w:r>
-        <w:t>port</w:t>
-      </w:r>
-      <w:proofErr w:type="spellEnd"/>
-      <w:r>
-        <w:t xml:space="preserve">, distribuye el tráfico hacia los equipos de la red interna y, simultáneamente, lo replica hacia el </w:t>
-      </w:r>
-      <w:proofErr w:type="spellStart"/>
-      <w:r>
-        <w:t>sniffer</w:t>
-      </w:r>
-      <w:proofErr w:type="spellEnd"/>
-      <w:r>
-        <w:t>.</w:t>
+        <w:t>, configurado con un mirror port, distribuye el tráfico hacia los equipos de la red interna y, simultáneamente, lo replica hacia el sniffer.</w:t>
       </w:r>
     </w:p>
     <w:p>
@@ -1489,7 +1085,6 @@
       <w:r>
         <w:t xml:space="preserve">El </w:t>
       </w:r>
-      <w:proofErr w:type="spellStart"/>
       <w:r>
         <w:rPr>
           <w:b/>
@@ -1497,7 +1092,6 @@
         </w:rPr>
         <w:t>sniffer</w:t>
       </w:r>
-      <w:proofErr w:type="spellEnd"/>
       <w:r>
         <w:t xml:space="preserve"> ejecuta la herramienta para analizar los flujos de red y detectar comportamientos sospechosos.</w:t>
       </w:r>
@@ -1515,15 +1109,7 @@
         <w:t>Arquitecturas</w:t>
       </w:r>
       <w:r>
-        <w:t xml:space="preserve"> de Machine </w:t>
-      </w:r>
-      <w:proofErr w:type="spellStart"/>
-      <w:r>
-        <w:t>Learning</w:t>
-      </w:r>
-      <w:proofErr w:type="spellEnd"/>
-      <w:r>
-        <w:t xml:space="preserve"> Personalizad</w:t>
+        <w:t xml:space="preserve"> de Machine Learning Personalizad</w:t>
       </w:r>
       <w:r>
         <w:t>as</w:t>
@@ -1534,15 +1120,7 @@
         <w:t xml:space="preserve">Con </w:t>
       </w:r>
       <w:r>
-        <w:t xml:space="preserve">el fin de utilizar arquitecturas o modelos de Machine </w:t>
-      </w:r>
-      <w:proofErr w:type="spellStart"/>
-      <w:r>
-        <w:t>Learning</w:t>
-      </w:r>
-      <w:proofErr w:type="spellEnd"/>
-      <w:r>
-        <w:t xml:space="preserve"> distintos al predeterminado, es necesario tener en cuenta las siguientes consideraciones</w:t>
+        <w:t>el fin de utilizar arquitecturas o modelos de Machine Learning distintos al predeterminado, es necesario tener en cuenta las siguientes consideraciones</w:t>
       </w:r>
       <w:r>
         <w:t>:</w:t>
@@ -1550,43 +1128,19 @@
     </w:p>
     <w:p>
       <w:r>
-        <w:t xml:space="preserve">Dentro de la ruta </w:t>
-      </w:r>
-      <w:r>
-        <w:t>`…/</w:t>
+        <w:t>Dentro de la ruta `…/</w:t>
       </w:r>
       <w:r>
         <w:t>CICFlowMeter-4.0-Detector</w:t>
       </w:r>
       <w:r>
-        <w:t>/</w:t>
-      </w:r>
-      <w:proofErr w:type="spellStart"/>
-      <w:r>
-        <w:t>bin</w:t>
-      </w:r>
-      <w:proofErr w:type="spellEnd"/>
-      <w:r>
-        <w:t>/</w:t>
-      </w:r>
-      <w:proofErr w:type="spellStart"/>
-      <w:r>
-        <w:t>src</w:t>
-      </w:r>
-      <w:proofErr w:type="spellEnd"/>
-      <w:r>
-        <w:t>/</w:t>
-      </w:r>
-      <w:proofErr w:type="spellStart"/>
+        <w:t>/bin/src/</w:t>
+      </w:r>
       <w:r>
         <w:t>ddos-models</w:t>
       </w:r>
-      <w:proofErr w:type="spellEnd"/>
-      <w:r>
-        <w:t>/`</w:t>
-      </w:r>
-      <w:r>
-        <w:t xml:space="preserve"> se debe crear una carpeta </w:t>
+      <w:r>
+        <w:t xml:space="preserve">/` se debe crear una carpeta </w:t>
       </w:r>
       <w:r>
         <w:rPr>
@@ -1605,7 +1159,6 @@
       <w:r>
         <w:t xml:space="preserve"> Dentro de dicha carpeta debe haber un archivo __init__.py en el cual se cree una clase que extienda </w:t>
       </w:r>
-      <w:proofErr w:type="spellStart"/>
       <w:r>
         <w:rPr>
           <w:b/>
@@ -1615,7 +1168,6 @@
         </w:rPr>
         <w:t>MLModel</w:t>
       </w:r>
-      <w:proofErr w:type="spellEnd"/>
       <w:r>
         <w:rPr>
           <w:b/>
@@ -1633,55 +1185,15 @@
         <w:t xml:space="preserve"> </w:t>
       </w:r>
       <w:r>
-        <w:t>Esta clase debe implementar los métodos abstractos `load()` y `</w:t>
-      </w:r>
-      <w:proofErr w:type="spellStart"/>
-      <w:r>
-        <w:t>predict</w:t>
-      </w:r>
-      <w:proofErr w:type="spellEnd"/>
-      <w:r>
-        <w:t>(</w:t>
-      </w:r>
-      <w:proofErr w:type="spellStart"/>
-      <w:r>
-        <w:t>data_frame</w:t>
-      </w:r>
-      <w:proofErr w:type="spellEnd"/>
-      <w:r>
-        <w:t>)`, los cuales luego se llamarán con el fin de cargar los modelos en memoria y realizar la predicción, respectivamente.</w:t>
-      </w:r>
-    </w:p>
-    <w:p>
-      <w:r>
-        <w:t>El método `</w:t>
-      </w:r>
-      <w:proofErr w:type="spellStart"/>
-      <w:r>
-        <w:t>predict</w:t>
-      </w:r>
-      <w:proofErr w:type="spellEnd"/>
-      <w:r>
-        <w:t>(</w:t>
-      </w:r>
-      <w:proofErr w:type="spellStart"/>
-      <w:r>
-        <w:t>data_frame</w:t>
-      </w:r>
-      <w:proofErr w:type="spellEnd"/>
-      <w:r>
-        <w:t xml:space="preserve">)` recibe </w:t>
-      </w:r>
-      <w:r>
-        <w:t xml:space="preserve">un </w:t>
-      </w:r>
-      <w:proofErr w:type="spellStart"/>
-      <w:r>
-        <w:t>dataframe</w:t>
-      </w:r>
-      <w:proofErr w:type="spellEnd"/>
-      <w:r>
-        <w:t xml:space="preserve"> de pandas con una única fila que contiene las características extraídas de un flujo detectado por la herramienta.</w:t>
+        <w:t>Esta clase debe implementar los métodos abstractos `load()` y `predict(data_frame)`, los cuales luego se llamarán con el fin de cargar los modelos en memoria y realizar la predicción, respectivamente.</w:t>
+      </w:r>
+    </w:p>
+    <w:p>
+      <w:r>
+        <w:t xml:space="preserve">El método `predict(data_frame)` recibe </w:t>
+      </w:r>
+      <w:r>
+        <w:t>un dataframe de pandas con una única fila que contiene las características extraídas de un flujo detectado por la herramienta.</w:t>
       </w:r>
     </w:p>
     <w:p>
@@ -1698,71 +1210,13 @@
           <w:highlight w:val="lightGray"/>
         </w:rPr>
       </w:pPr>
-      <w:proofErr w:type="spellStart"/>
       <w:r>
         <w:rPr>
           <w:highlight w:val="lightGray"/>
         </w:rPr>
         <w:lastRenderedPageBreak/>
-        <w:t>from</w:t>
-      </w:r>
-      <w:proofErr w:type="spellEnd"/>
-      <w:r>
-        <w:rPr>
-          <w:highlight w:val="lightGray"/>
-        </w:rPr>
-        <w:t xml:space="preserve"> </w:t>
-      </w:r>
-      <w:proofErr w:type="spellStart"/>
-      <w:r>
-        <w:rPr>
-          <w:highlight w:val="lightGray"/>
-        </w:rPr>
-        <w:t>default_model</w:t>
-      </w:r>
-      <w:proofErr w:type="spellEnd"/>
-      <w:r>
-        <w:rPr>
-          <w:highlight w:val="lightGray"/>
-        </w:rPr>
-        <w:t xml:space="preserve"> </w:t>
-      </w:r>
-      <w:proofErr w:type="spellStart"/>
-      <w:r>
-        <w:rPr>
-          <w:highlight w:val="lightGray"/>
-        </w:rPr>
-        <w:t>import</w:t>
-      </w:r>
-      <w:proofErr w:type="spellEnd"/>
-      <w:r>
-        <w:rPr>
-          <w:highlight w:val="lightGray"/>
-        </w:rPr>
-        <w:t xml:space="preserve"> </w:t>
-      </w:r>
-      <w:proofErr w:type="spellStart"/>
-      <w:r>
-        <w:rPr>
-          <w:highlight w:val="lightGray"/>
-        </w:rPr>
-        <w:t>model</w:t>
-      </w:r>
-      <w:proofErr w:type="spellEnd"/>
-      <w:r>
-        <w:rPr>
-          <w:highlight w:val="lightGray"/>
-        </w:rPr>
-        <w:t xml:space="preserve"> as </w:t>
-      </w:r>
-      <w:proofErr w:type="spellStart"/>
-      <w:r>
-        <w:rPr>
-          <w:highlight w:val="lightGray"/>
-        </w:rPr>
-        <w:t>default_model_instance</w:t>
-      </w:r>
-      <w:proofErr w:type="spellEnd"/>
+        <w:t>from default_model import model as default_model_instance</w:t>
+      </w:r>
     </w:p>
     <w:p>
       <w:pPr>
@@ -1772,56 +1226,12 @@
           <w:highlight w:val="lightGray"/>
         </w:rPr>
       </w:pPr>
-      <w:proofErr w:type="spellStart"/>
       <w:r>
         <w:rPr>
           <w:highlight w:val="lightGray"/>
         </w:rPr>
-        <w:t>from</w:t>
-      </w:r>
-      <w:proofErr w:type="spellEnd"/>
-      <w:r>
-        <w:rPr>
-          <w:highlight w:val="lightGray"/>
-        </w:rPr>
-        <w:t xml:space="preserve"> </w:t>
-      </w:r>
-      <w:proofErr w:type="spellStart"/>
-      <w:r>
-        <w:rPr>
-          <w:highlight w:val="lightGray"/>
-        </w:rPr>
-        <w:t>ml_model</w:t>
-      </w:r>
-      <w:proofErr w:type="spellEnd"/>
-      <w:r>
-        <w:rPr>
-          <w:highlight w:val="lightGray"/>
-        </w:rPr>
-        <w:t xml:space="preserve"> </w:t>
-      </w:r>
-      <w:proofErr w:type="spellStart"/>
-      <w:r>
-        <w:rPr>
-          <w:highlight w:val="lightGray"/>
-        </w:rPr>
-        <w:t>import</w:t>
-      </w:r>
-      <w:proofErr w:type="spellEnd"/>
-      <w:r>
-        <w:rPr>
-          <w:highlight w:val="lightGray"/>
-        </w:rPr>
-        <w:t xml:space="preserve"> </w:t>
-      </w:r>
-      <w:proofErr w:type="spellStart"/>
-      <w:r>
-        <w:rPr>
-          <w:highlight w:val="lightGray"/>
-        </w:rPr>
-        <w:t>MLModel</w:t>
-      </w:r>
-      <w:proofErr w:type="spellEnd"/>
+        <w:t>from ml_model import MLModel</w:t>
+      </w:r>
     </w:p>
     <w:p>
       <w:pPr>
@@ -1831,35 +1241,12 @@
           <w:highlight w:val="lightGray"/>
         </w:rPr>
       </w:pPr>
-      <w:proofErr w:type="spellStart"/>
       <w:r>
         <w:rPr>
           <w:highlight w:val="lightGray"/>
         </w:rPr>
-        <w:t>class</w:t>
-      </w:r>
-      <w:proofErr w:type="spellEnd"/>
-      <w:r>
-        <w:rPr>
-          <w:highlight w:val="lightGray"/>
-        </w:rPr>
-        <w:t xml:space="preserve"> </w:t>
-      </w:r>
-      <w:proofErr w:type="spellStart"/>
-      <w:r>
-        <w:rPr>
-          <w:highlight w:val="lightGray"/>
-        </w:rPr>
-        <w:t>Model</w:t>
-      </w:r>
-      <w:proofErr w:type="spellEnd"/>
-      <w:r>
-        <w:rPr>
-          <w:highlight w:val="lightGray"/>
-        </w:rPr>
-        <w:t>(</w:t>
-      </w:r>
-      <w:proofErr w:type="spellStart"/>
+        <w:t>class Model(</w:t>
+      </w:r>
       <w:r>
         <w:rPr>
           <w:highlight w:val="lightGray"/>
@@ -1867,7 +1254,6 @@
         </w:rPr>
         <w:t>MLModel</w:t>
       </w:r>
-      <w:proofErr w:type="spellEnd"/>
       <w:r>
         <w:rPr>
           <w:highlight w:val="lightGray"/>
@@ -1887,49 +1273,7 @@
         <w:rPr>
           <w:highlight w:val="lightGray"/>
         </w:rPr>
-        <w:t xml:space="preserve">    </w:t>
-      </w:r>
-      <w:proofErr w:type="spellStart"/>
-      <w:r>
-        <w:rPr>
-          <w:highlight w:val="lightGray"/>
-        </w:rPr>
-        <w:t>def</w:t>
-      </w:r>
-      <w:proofErr w:type="spellEnd"/>
-      <w:r>
-        <w:rPr>
-          <w:highlight w:val="lightGray"/>
-        </w:rPr>
-        <w:t xml:space="preserve"> load(</w:t>
-      </w:r>
-      <w:proofErr w:type="spellStart"/>
-      <w:r>
-        <w:rPr>
-          <w:highlight w:val="lightGray"/>
-        </w:rPr>
-        <w:t>self</w:t>
-      </w:r>
-      <w:proofErr w:type="spellEnd"/>
-      <w:r>
-        <w:rPr>
-          <w:highlight w:val="lightGray"/>
-        </w:rPr>
-        <w:t xml:space="preserve">) -&gt; </w:t>
-      </w:r>
-      <w:proofErr w:type="spellStart"/>
-      <w:r>
-        <w:rPr>
-          <w:highlight w:val="lightGray"/>
-        </w:rPr>
-        <w:t>None</w:t>
-      </w:r>
-      <w:proofErr w:type="spellEnd"/>
-      <w:r>
-        <w:rPr>
-          <w:highlight w:val="lightGray"/>
-        </w:rPr>
-        <w:t>:</w:t>
+        <w:t>    def load(self) -&gt; None:</w:t>
       </w:r>
     </w:p>
     <w:p>
@@ -1944,77 +1288,7 @@
         <w:rPr>
           <w:highlight w:val="lightGray"/>
         </w:rPr>
-        <w:t xml:space="preserve">        """Load </w:t>
-      </w:r>
-      <w:proofErr w:type="spellStart"/>
-      <w:r>
-        <w:rPr>
-          <w:highlight w:val="lightGray"/>
-        </w:rPr>
-        <w:t>the</w:t>
-      </w:r>
-      <w:proofErr w:type="spellEnd"/>
-      <w:r>
-        <w:rPr>
-          <w:highlight w:val="lightGray"/>
-        </w:rPr>
-        <w:t xml:space="preserve"> machine </w:t>
-      </w:r>
-      <w:proofErr w:type="spellStart"/>
-      <w:r>
-        <w:rPr>
-          <w:highlight w:val="lightGray"/>
-        </w:rPr>
-        <w:t>learning</w:t>
-      </w:r>
-      <w:proofErr w:type="spellEnd"/>
-      <w:r>
-        <w:rPr>
-          <w:highlight w:val="lightGray"/>
-        </w:rPr>
-        <w:t xml:space="preserve"> </w:t>
-      </w:r>
-      <w:proofErr w:type="spellStart"/>
-      <w:r>
-        <w:rPr>
-          <w:highlight w:val="lightGray"/>
-        </w:rPr>
-        <w:t>models</w:t>
-      </w:r>
-      <w:proofErr w:type="spellEnd"/>
-      <w:r>
-        <w:rPr>
-          <w:highlight w:val="lightGray"/>
-        </w:rPr>
-        <w:t xml:space="preserve"> </w:t>
-      </w:r>
-      <w:proofErr w:type="spellStart"/>
-      <w:r>
-        <w:rPr>
-          <w:highlight w:val="lightGray"/>
-        </w:rPr>
-        <w:t>from</w:t>
-      </w:r>
-      <w:proofErr w:type="spellEnd"/>
-      <w:r>
-        <w:rPr>
-          <w:highlight w:val="lightGray"/>
-        </w:rPr>
-        <w:t xml:space="preserve"> file </w:t>
-      </w:r>
-      <w:proofErr w:type="spellStart"/>
-      <w:r>
-        <w:rPr>
-          <w:highlight w:val="lightGray"/>
-        </w:rPr>
-        <w:t>system</w:t>
-      </w:r>
-      <w:proofErr w:type="spellEnd"/>
-      <w:r>
-        <w:rPr>
-          <w:highlight w:val="lightGray"/>
-        </w:rPr>
-        <w:t>."""</w:t>
+        <w:t>        """Load the machine learning models from file system."""</w:t>
       </w:r>
     </w:p>
     <w:p>
@@ -2029,63 +1303,7 @@
         <w:rPr>
           <w:highlight w:val="lightGray"/>
         </w:rPr>
-        <w:t xml:space="preserve">        </w:t>
-      </w:r>
-      <w:proofErr w:type="spellStart"/>
-      <w:r>
-        <w:rPr>
-          <w:highlight w:val="lightGray"/>
-        </w:rPr>
-        <w:t>print</w:t>
-      </w:r>
-      <w:proofErr w:type="spellEnd"/>
-      <w:r>
-        <w:rPr>
-          <w:highlight w:val="lightGray"/>
-        </w:rPr>
-        <w:t xml:space="preserve">('[INFO] NEW </w:t>
-      </w:r>
-      <w:proofErr w:type="spellStart"/>
-      <w:r>
-        <w:rPr>
-          <w:highlight w:val="lightGray"/>
-        </w:rPr>
-        <w:t>Model</w:t>
-      </w:r>
-      <w:proofErr w:type="spellEnd"/>
-      <w:r>
-        <w:rPr>
-          <w:highlight w:val="lightGray"/>
-        </w:rPr>
-        <w:t xml:space="preserve"> </w:t>
-      </w:r>
-      <w:proofErr w:type="spellStart"/>
-      <w:r>
-        <w:rPr>
-          <w:highlight w:val="lightGray"/>
-        </w:rPr>
-        <w:t>loaded</w:t>
-      </w:r>
-      <w:proofErr w:type="spellEnd"/>
-      <w:r>
-        <w:rPr>
-          <w:highlight w:val="lightGray"/>
-        </w:rPr>
-        <w:t xml:space="preserve"> </w:t>
-      </w:r>
-      <w:proofErr w:type="spellStart"/>
-      <w:r>
-        <w:rPr>
-          <w:highlight w:val="lightGray"/>
-        </w:rPr>
-        <w:t>successfully</w:t>
-      </w:r>
-      <w:proofErr w:type="spellEnd"/>
-      <w:r>
-        <w:rPr>
-          <w:highlight w:val="lightGray"/>
-        </w:rPr>
-        <w:t>')</w:t>
+        <w:t>        print('[INFO] NEW Model loaded successfully')</w:t>
       </w:r>
     </w:p>
     <w:p>
@@ -2100,35 +1318,7 @@
         <w:rPr>
           <w:highlight w:val="lightGray"/>
         </w:rPr>
-        <w:t xml:space="preserve">        </w:t>
-      </w:r>
-      <w:proofErr w:type="spellStart"/>
-      <w:r>
-        <w:rPr>
-          <w:highlight w:val="lightGray"/>
-        </w:rPr>
-        <w:t>return</w:t>
-      </w:r>
-      <w:proofErr w:type="spellEnd"/>
-      <w:r>
-        <w:rPr>
-          <w:highlight w:val="lightGray"/>
-        </w:rPr>
-        <w:t xml:space="preserve"> </w:t>
-      </w:r>
-      <w:proofErr w:type="spellStart"/>
-      <w:r>
-        <w:rPr>
-          <w:highlight w:val="lightGray"/>
-        </w:rPr>
-        <w:t>default_model_instance.load</w:t>
-      </w:r>
-      <w:proofErr w:type="spellEnd"/>
-      <w:r>
-        <w:rPr>
-          <w:highlight w:val="lightGray"/>
-        </w:rPr>
-        <w:t>()</w:t>
+        <w:t>        return default_model_instance.load()</w:t>
       </w:r>
     </w:p>
     <w:p>
@@ -2143,91 +1333,7 @@
         <w:rPr>
           <w:highlight w:val="lightGray"/>
         </w:rPr>
-        <w:t xml:space="preserve">    </w:t>
-      </w:r>
-      <w:proofErr w:type="spellStart"/>
-      <w:r>
-        <w:rPr>
-          <w:highlight w:val="lightGray"/>
-        </w:rPr>
-        <w:t>def</w:t>
-      </w:r>
-      <w:proofErr w:type="spellEnd"/>
-      <w:r>
-        <w:rPr>
-          <w:highlight w:val="lightGray"/>
-        </w:rPr>
-        <w:t xml:space="preserve"> </w:t>
-      </w:r>
-      <w:proofErr w:type="spellStart"/>
-      <w:r>
-        <w:rPr>
-          <w:highlight w:val="lightGray"/>
-        </w:rPr>
-        <w:t>predict</w:t>
-      </w:r>
-      <w:proofErr w:type="spellEnd"/>
-      <w:r>
-        <w:rPr>
-          <w:highlight w:val="lightGray"/>
-        </w:rPr>
-        <w:t>(</w:t>
-      </w:r>
-      <w:proofErr w:type="spellStart"/>
-      <w:r>
-        <w:rPr>
-          <w:highlight w:val="lightGray"/>
-        </w:rPr>
-        <w:t>self</w:t>
-      </w:r>
-      <w:proofErr w:type="spellEnd"/>
-      <w:r>
-        <w:rPr>
-          <w:highlight w:val="lightGray"/>
-        </w:rPr>
-        <w:t xml:space="preserve">, </w:t>
-      </w:r>
-      <w:proofErr w:type="spellStart"/>
-      <w:r>
-        <w:rPr>
-          <w:highlight w:val="lightGray"/>
-        </w:rPr>
-        <w:t>df</w:t>
-      </w:r>
-      <w:proofErr w:type="spellEnd"/>
-      <w:r>
-        <w:rPr>
-          <w:highlight w:val="lightGray"/>
-        </w:rPr>
-        <w:t xml:space="preserve">) -&gt; </w:t>
-      </w:r>
-      <w:proofErr w:type="spellStart"/>
-      <w:r>
-        <w:rPr>
-          <w:highlight w:val="lightGray"/>
-        </w:rPr>
-        <w:t>str</w:t>
-      </w:r>
-      <w:proofErr w:type="spellEnd"/>
-      <w:r>
-        <w:rPr>
-          <w:highlight w:val="lightGray"/>
-        </w:rPr>
-        <w:t xml:space="preserve"> | </w:t>
-      </w:r>
-      <w:proofErr w:type="spellStart"/>
-      <w:r>
-        <w:rPr>
-          <w:highlight w:val="lightGray"/>
-        </w:rPr>
-        <w:t>None</w:t>
-      </w:r>
-      <w:proofErr w:type="spellEnd"/>
-      <w:r>
-        <w:rPr>
-          <w:highlight w:val="lightGray"/>
-        </w:rPr>
-        <w:t>:</w:t>
+        <w:t>    def predict(self, df) -&gt; str | None:</w:t>
       </w:r>
     </w:p>
     <w:p>
@@ -2242,133 +1348,7 @@
         <w:rPr>
           <w:highlight w:val="lightGray"/>
         </w:rPr>
-        <w:t>        """</w:t>
-      </w:r>
-      <w:proofErr w:type="spellStart"/>
-      <w:r>
-        <w:rPr>
-          <w:highlight w:val="lightGray"/>
-        </w:rPr>
-        <w:t>Make</w:t>
-      </w:r>
-      <w:proofErr w:type="spellEnd"/>
-      <w:r>
-        <w:rPr>
-          <w:highlight w:val="lightGray"/>
-        </w:rPr>
-        <w:t xml:space="preserve"> </w:t>
-      </w:r>
-      <w:proofErr w:type="spellStart"/>
-      <w:r>
-        <w:rPr>
-          <w:highlight w:val="lightGray"/>
-        </w:rPr>
-        <w:t>predictions</w:t>
-      </w:r>
-      <w:proofErr w:type="spellEnd"/>
-      <w:r>
-        <w:rPr>
-          <w:highlight w:val="lightGray"/>
-        </w:rPr>
-        <w:t xml:space="preserve"> </w:t>
-      </w:r>
-      <w:proofErr w:type="spellStart"/>
-      <w:r>
-        <w:rPr>
-          <w:highlight w:val="lightGray"/>
-        </w:rPr>
-        <w:t>using</w:t>
-      </w:r>
-      <w:proofErr w:type="spellEnd"/>
-      <w:r>
-        <w:rPr>
-          <w:highlight w:val="lightGray"/>
-        </w:rPr>
-        <w:t xml:space="preserve"> </w:t>
-      </w:r>
-      <w:proofErr w:type="spellStart"/>
-      <w:r>
-        <w:rPr>
-          <w:highlight w:val="lightGray"/>
-        </w:rPr>
-        <w:t>the</w:t>
-      </w:r>
-      <w:proofErr w:type="spellEnd"/>
-      <w:r>
-        <w:rPr>
-          <w:highlight w:val="lightGray"/>
-        </w:rPr>
-        <w:t xml:space="preserve"> </w:t>
-      </w:r>
-      <w:proofErr w:type="spellStart"/>
-      <w:r>
-        <w:rPr>
-          <w:highlight w:val="lightGray"/>
-        </w:rPr>
-        <w:t>trained</w:t>
-      </w:r>
-      <w:proofErr w:type="spellEnd"/>
-      <w:r>
-        <w:rPr>
-          <w:highlight w:val="lightGray"/>
-        </w:rPr>
-        <w:t xml:space="preserve"> </w:t>
-      </w:r>
-      <w:proofErr w:type="spellStart"/>
-      <w:r>
-        <w:rPr>
-          <w:highlight w:val="lightGray"/>
-        </w:rPr>
-        <w:t>model</w:t>
-      </w:r>
-      <w:proofErr w:type="spellEnd"/>
-      <w:r>
-        <w:rPr>
-          <w:highlight w:val="lightGray"/>
-        </w:rPr>
-        <w:t xml:space="preserve"> </w:t>
-      </w:r>
-      <w:proofErr w:type="spellStart"/>
-      <w:r>
-        <w:rPr>
-          <w:highlight w:val="lightGray"/>
-        </w:rPr>
-        <w:t>on</w:t>
-      </w:r>
-      <w:proofErr w:type="spellEnd"/>
-      <w:r>
-        <w:rPr>
-          <w:highlight w:val="lightGray"/>
-        </w:rPr>
-        <w:t xml:space="preserve"> </w:t>
-      </w:r>
-      <w:proofErr w:type="spellStart"/>
-      <w:r>
-        <w:rPr>
-          <w:highlight w:val="lightGray"/>
-        </w:rPr>
-        <w:t>the</w:t>
-      </w:r>
-      <w:proofErr w:type="spellEnd"/>
-      <w:r>
-        <w:rPr>
-          <w:highlight w:val="lightGray"/>
-        </w:rPr>
-        <w:t xml:space="preserve"> </w:t>
-      </w:r>
-      <w:proofErr w:type="spellStart"/>
-      <w:r>
-        <w:rPr>
-          <w:highlight w:val="lightGray"/>
-        </w:rPr>
-        <w:t>provided</w:t>
-      </w:r>
-      <w:proofErr w:type="spellEnd"/>
-      <w:r>
-        <w:rPr>
-          <w:highlight w:val="lightGray"/>
-        </w:rPr>
-        <w:t xml:space="preserve"> data."""</w:t>
+        <w:t>        """Make predictions using the trained model on the provided data."""</w:t>
       </w:r>
     </w:p>
     <w:p>
@@ -2383,49 +1363,7 @@
         <w:rPr>
           <w:highlight w:val="lightGray"/>
         </w:rPr>
-        <w:t xml:space="preserve">        </w:t>
-      </w:r>
-      <w:proofErr w:type="spellStart"/>
-      <w:r>
-        <w:rPr>
-          <w:highlight w:val="lightGray"/>
-        </w:rPr>
-        <w:t>return</w:t>
-      </w:r>
-      <w:proofErr w:type="spellEnd"/>
-      <w:r>
-        <w:rPr>
-          <w:highlight w:val="lightGray"/>
-        </w:rPr>
-        <w:t xml:space="preserve"> </w:t>
-      </w:r>
-      <w:proofErr w:type="spellStart"/>
-      <w:r>
-        <w:rPr>
-          <w:highlight w:val="lightGray"/>
-        </w:rPr>
-        <w:t>default_model_instance.predict</w:t>
-      </w:r>
-      <w:proofErr w:type="spellEnd"/>
-      <w:r>
-        <w:rPr>
-          <w:highlight w:val="lightGray"/>
-        </w:rPr>
-        <w:t>(</w:t>
-      </w:r>
-      <w:proofErr w:type="spellStart"/>
-      <w:r>
-        <w:rPr>
-          <w:highlight w:val="lightGray"/>
-        </w:rPr>
-        <w:t>df</w:t>
-      </w:r>
-      <w:proofErr w:type="spellEnd"/>
-      <w:r>
-        <w:rPr>
-          <w:highlight w:val="lightGray"/>
-        </w:rPr>
-        <w:t>)</w:t>
+        <w:t>        return default_model_instance.predict(df)</w:t>
       </w:r>
     </w:p>
     <w:p>
@@ -2436,33 +1374,11 @@
           <w:highlight w:val="lightGray"/>
         </w:rPr>
       </w:pPr>
-      <w:proofErr w:type="spellStart"/>
       <w:r>
         <w:rPr>
           <w:highlight w:val="lightGray"/>
         </w:rPr>
-        <w:t>model</w:t>
-      </w:r>
-      <w:proofErr w:type="spellEnd"/>
-      <w:r>
-        <w:rPr>
-          <w:highlight w:val="lightGray"/>
-        </w:rPr>
-        <w:t xml:space="preserve"> = </w:t>
-      </w:r>
-      <w:proofErr w:type="spellStart"/>
-      <w:r>
-        <w:rPr>
-          <w:highlight w:val="lightGray"/>
-        </w:rPr>
-        <w:t>Model</w:t>
-      </w:r>
-      <w:proofErr w:type="spellEnd"/>
-      <w:r>
-        <w:rPr>
-          <w:highlight w:val="lightGray"/>
-        </w:rPr>
-        <w:t>()</w:t>
+        <w:t>model = Model()</w:t>
       </w:r>
     </w:p>
     <w:p>
@@ -2474,35 +1390,7 @@
         <w:rPr>
           <w:highlight w:val="lightGray"/>
         </w:rPr>
-        <w:t>__</w:t>
-      </w:r>
-      <w:proofErr w:type="spellStart"/>
-      <w:r>
-        <w:rPr>
-          <w:highlight w:val="lightGray"/>
-        </w:rPr>
-        <w:t>all</w:t>
-      </w:r>
-      <w:proofErr w:type="spellEnd"/>
-      <w:r>
-        <w:rPr>
-          <w:highlight w:val="lightGray"/>
-        </w:rPr>
-        <w:t>__ = ['</w:t>
-      </w:r>
-      <w:proofErr w:type="spellStart"/>
-      <w:r>
-        <w:rPr>
-          <w:highlight w:val="lightGray"/>
-        </w:rPr>
-        <w:t>model</w:t>
-      </w:r>
-      <w:proofErr w:type="spellEnd"/>
-      <w:r>
-        <w:rPr>
-          <w:highlight w:val="lightGray"/>
-        </w:rPr>
-        <w:t>']</w:t>
+        <w:t>__all__ = ['model']</w:t>
       </w:r>
     </w:p>
     <w:sectPr>

</xml_diff>

<commit_message>
Update documents to reflect project name change to DeepStack-IDS
</commit_message>
<xml_diff>
--- a/docs/Manual de Instalacion.docx
+++ b/docs/Manual de Instalacion.docx
@@ -1811,6 +1811,134 @@
     </w:p>
     <w:p>
       <w:pPr>
+        <w:jc w:val="both"/>
+        <w:rPr>
+          <w:color w:val="000000" w:themeColor="text1"/>
+        </w:rPr>
+      </w:pPr>
+      <w:r>
+        <w:rPr>
+          <w:color w:val="000000" w:themeColor="text1"/>
+        </w:rPr>
+        <w:t xml:space="preserve">El archivo </w:t>
+      </w:r>
+      <w:r>
+        <w:rPr>
+          <w:i/>
+          <w:iCs/>
+          <w:color w:val="000000" w:themeColor="text1"/>
+        </w:rPr>
+        <w:t>DeepStack-IDS-V1.0</w:t>
+      </w:r>
+      <w:r>
+        <w:rPr>
+          <w:i/>
+          <w:iCs/>
+          <w:color w:val="000000" w:themeColor="text1"/>
+        </w:rPr>
+        <w:t>.zip</w:t>
+      </w:r>
+      <w:r>
+        <w:rPr>
+          <w:color w:val="000000" w:themeColor="text1"/>
+        </w:rPr>
+        <w:t xml:space="preserve"> se puede encontrar en la </w:t>
+      </w:r>
+      <w:hyperlink r:id="rId9" w:history="1">
+        <w:r>
+          <w:rPr>
+            <w:rStyle w:val="Hyperlink"/>
+          </w:rPr>
+          <w:t>página de “</w:t>
+        </w:r>
+        <w:proofErr w:type="spellStart"/>
+        <w:r>
+          <w:rPr>
+            <w:rStyle w:val="Hyperlink"/>
+          </w:rPr>
+          <w:t>release</w:t>
+        </w:r>
+        <w:proofErr w:type="spellEnd"/>
+        <w:r>
+          <w:rPr>
+            <w:rStyle w:val="Hyperlink"/>
+          </w:rPr>
+          <w:t xml:space="preserve">” del </w:t>
+        </w:r>
+        <w:proofErr w:type="spellStart"/>
+        <w:r>
+          <w:rPr>
+            <w:rStyle w:val="Hyperlink"/>
+          </w:rPr>
+          <w:t>Github</w:t>
+        </w:r>
+        <w:proofErr w:type="spellEnd"/>
+        <w:r>
+          <w:rPr>
+            <w:rStyle w:val="Hyperlink"/>
+          </w:rPr>
+          <w:t xml:space="preserve"> del proyecto</w:t>
+        </w:r>
+      </w:hyperlink>
+      <w:r>
+        <w:rPr>
+          <w:color w:val="000000" w:themeColor="text1"/>
+        </w:rPr>
+        <w:t>.</w:t>
+      </w:r>
+    </w:p>
+    <w:p>
+      <w:pPr>
+        <w:jc w:val="both"/>
+        <w:rPr>
+          <w:color w:val="000000" w:themeColor="text1"/>
+        </w:rPr>
+      </w:pPr>
+      <w:r>
+        <w:rPr>
+          <w:color w:val="000000" w:themeColor="text1"/>
+        </w:rPr>
+        <w:t xml:space="preserve">Los cuadernos de </w:t>
+      </w:r>
+      <w:proofErr w:type="spellStart"/>
+      <w:r>
+        <w:rPr>
+          <w:color w:val="000000" w:themeColor="text1"/>
+        </w:rPr>
+        <w:t>Jupyter</w:t>
+      </w:r>
+      <w:proofErr w:type="spellEnd"/>
+      <w:r>
+        <w:rPr>
+          <w:color w:val="000000" w:themeColor="text1"/>
+        </w:rPr>
+        <w:t xml:space="preserve"> necesarios para replicar los modelos se encuentran disponibles en su propio </w:t>
+      </w:r>
+      <w:hyperlink r:id="rId10" w:history="1">
+        <w:r>
+          <w:rPr>
+            <w:rStyle w:val="Hyperlink"/>
+          </w:rPr>
+          <w:t xml:space="preserve">repositorio de </w:t>
+        </w:r>
+        <w:proofErr w:type="spellStart"/>
+        <w:r>
+          <w:rPr>
+            <w:rStyle w:val="Hyperlink"/>
+          </w:rPr>
+          <w:t>Github</w:t>
+        </w:r>
+        <w:proofErr w:type="spellEnd"/>
+      </w:hyperlink>
+      <w:r>
+        <w:rPr>
+          <w:color w:val="000000" w:themeColor="text1"/>
+        </w:rPr>
+        <w:t>.</w:t>
+      </w:r>
+    </w:p>
+    <w:p>
+      <w:pPr>
         <w:pStyle w:val="Heading2"/>
         <w:rPr>
           <w:color w:val="0F4761" w:themeColor="accent1" w:themeShade="BF"/>
@@ -1868,21 +1996,50 @@
         <w:rPr>
           <w:color w:val="000000" w:themeColor="text1"/>
         </w:rPr>
-        <w:t xml:space="preserve"> lo cual dará como resultado una carpeta con el mismo nombre. Posteriormente se debe descomprimir el segundo archivo de nombre </w:t>
-      </w:r>
-      <w:r>
-        <w:rPr>
+        <w:t xml:space="preserve"> lo cual dará como resultado una carpeta con el mismo nombre. Posteriormente se debe</w:t>
+      </w:r>
+      <w:r>
+        <w:rPr>
+          <w:color w:val="000000" w:themeColor="text1"/>
+        </w:rPr>
+        <w:t>n</w:t>
+      </w:r>
+      <w:r>
+        <w:rPr>
+          <w:color w:val="000000" w:themeColor="text1"/>
+        </w:rPr>
+        <w:t xml:space="preserve"> </w:t>
+      </w:r>
+      <w:r>
+        <w:rPr>
+          <w:color w:val="000000" w:themeColor="text1"/>
+        </w:rPr>
+        <w:t xml:space="preserve">almacenar los modelos de Machine </w:t>
+      </w:r>
+      <w:proofErr w:type="spellStart"/>
+      <w:r>
+        <w:rPr>
+          <w:color w:val="000000" w:themeColor="text1"/>
+        </w:rPr>
+        <w:t>Learning</w:t>
+      </w:r>
+      <w:proofErr w:type="spellEnd"/>
+      <w:r>
+        <w:rPr>
+          <w:color w:val="000000" w:themeColor="text1"/>
+        </w:rPr>
+        <w:t xml:space="preserve"> dentro de la ruta </w:t>
+      </w:r>
+      <w:r>
+        <w:rPr>
+          <w:rFonts w:ascii="Consolas" w:hAnsi="Consolas"/>
           <w:i/>
           <w:iCs/>
           <w:color w:val="000000" w:themeColor="text1"/>
-        </w:rPr>
-        <w:t>models.zip</w:t>
-      </w:r>
-      <w:r>
-        <w:rPr>
-          <w:color w:val="000000" w:themeColor="text1"/>
-        </w:rPr>
-        <w:t xml:space="preserve"> dentro de la ruta </w:t>
+          <w:sz w:val="22"/>
+          <w:szCs w:val="22"/>
+        </w:rPr>
+        <w:t>"</w:t>
       </w:r>
       <w:r>
         <w:rPr>
@@ -1893,7 +2050,7 @@
           <w:sz w:val="22"/>
           <w:szCs w:val="22"/>
         </w:rPr>
-        <w:t>"</w:t>
+        <w:t>…/</w:t>
       </w:r>
       <w:r>
         <w:rPr>
@@ -1904,7 +2061,7 @@
           <w:sz w:val="22"/>
           <w:szCs w:val="22"/>
         </w:rPr>
-        <w:t>…/</w:t>
+        <w:t>DeepStack-IDS-V1.0</w:t>
       </w:r>
       <w:r>
         <w:rPr>
@@ -1915,8 +2072,9 @@
           <w:sz w:val="22"/>
           <w:szCs w:val="22"/>
         </w:rPr>
-        <w:t>DeepStack-IDS-V1.0</w:t>
-      </w:r>
+        <w:t>/</w:t>
+      </w:r>
+      <w:proofErr w:type="spellStart"/>
       <w:r>
         <w:rPr>
           <w:rFonts w:ascii="Consolas" w:hAnsi="Consolas"/>
@@ -1926,9 +2084,9 @@
           <w:sz w:val="22"/>
           <w:szCs w:val="22"/>
         </w:rPr>
-        <w:t>/</w:t>
-      </w:r>
-      <w:proofErr w:type="spellStart"/>
+        <w:t>bin</w:t>
+      </w:r>
+      <w:proofErr w:type="spellEnd"/>
       <w:r>
         <w:rPr>
           <w:rFonts w:ascii="Consolas" w:hAnsi="Consolas"/>
@@ -1938,9 +2096,9 @@
           <w:sz w:val="22"/>
           <w:szCs w:val="22"/>
         </w:rPr>
-        <w:t>bin</w:t>
-      </w:r>
-      <w:proofErr w:type="spellEnd"/>
+        <w:t>/</w:t>
+      </w:r>
+      <w:proofErr w:type="spellStart"/>
       <w:r>
         <w:rPr>
           <w:rFonts w:ascii="Consolas" w:hAnsi="Consolas"/>
@@ -1950,9 +2108,9 @@
           <w:sz w:val="22"/>
           <w:szCs w:val="22"/>
         </w:rPr>
-        <w:t>/</w:t>
-      </w:r>
-      <w:proofErr w:type="spellStart"/>
+        <w:t>src</w:t>
+      </w:r>
+      <w:proofErr w:type="spellEnd"/>
       <w:r>
         <w:rPr>
           <w:rFonts w:ascii="Consolas" w:hAnsi="Consolas"/>
@@ -1962,9 +2120,9 @@
           <w:sz w:val="22"/>
           <w:szCs w:val="22"/>
         </w:rPr>
-        <w:t>src</w:t>
-      </w:r>
-      <w:proofErr w:type="spellEnd"/>
+        <w:t>/</w:t>
+      </w:r>
+      <w:proofErr w:type="spellStart"/>
       <w:r>
         <w:rPr>
           <w:rFonts w:ascii="Consolas" w:hAnsi="Consolas"/>
@@ -1974,9 +2132,9 @@
           <w:sz w:val="22"/>
           <w:szCs w:val="22"/>
         </w:rPr>
-        <w:t>/</w:t>
-      </w:r>
-      <w:proofErr w:type="spellStart"/>
+        <w:t>ddos-models</w:t>
+      </w:r>
+      <w:proofErr w:type="spellEnd"/>
       <w:r>
         <w:rPr>
           <w:rFonts w:ascii="Consolas" w:hAnsi="Consolas"/>
@@ -1986,9 +2144,8 @@
           <w:sz w:val="22"/>
           <w:szCs w:val="22"/>
         </w:rPr>
-        <w:t>ddos-models</w:t>
-      </w:r>
-      <w:proofErr w:type="spellEnd"/>
+        <w:t>/</w:t>
+      </w:r>
       <w:r>
         <w:rPr>
           <w:rFonts w:ascii="Consolas" w:hAnsi="Consolas"/>
@@ -1998,7 +2155,7 @@
           <w:sz w:val="22"/>
           <w:szCs w:val="22"/>
         </w:rPr>
-        <w:t>/</w:t>
+        <w:t>modelos</w:t>
       </w:r>
       <w:r>
         <w:rPr>
@@ -2015,69 +2172,32 @@
         <w:rPr>
           <w:color w:val="000000" w:themeColor="text1"/>
         </w:rPr>
-        <w:t xml:space="preserve">, generando una carpeta </w:t>
-      </w:r>
-      <w:r>
-        <w:rPr>
-          <w:rFonts w:ascii="Consolas" w:hAnsi="Consolas"/>
+        <w:t>.</w:t>
+      </w:r>
+    </w:p>
+    <w:p>
+      <w:pPr>
+        <w:jc w:val="both"/>
+        <w:rPr>
+          <w:color w:val="000000" w:themeColor="text1"/>
+        </w:rPr>
+      </w:pPr>
+      <w:r>
+        <w:rPr>
+          <w:color w:val="000000" w:themeColor="text1"/>
+        </w:rPr>
+        <w:t>La carpeta</w:t>
+      </w:r>
+      <w:r>
+        <w:rPr>
+          <w:color w:val="000000" w:themeColor="text1"/>
+        </w:rPr>
+        <w:t xml:space="preserve"> </w:t>
+      </w:r>
+      <w:r>
+        <w:rPr>
           <w:i/>
           <w:iCs/>
-          <w:sz w:val="22"/>
-          <w:szCs w:val="22"/>
-        </w:rPr>
-        <w:t>"</w:t>
-      </w:r>
-      <w:r>
-        <w:rPr>
-          <w:rFonts w:ascii="Consolas" w:hAnsi="Consolas"/>
-          <w:i/>
-          <w:iCs/>
-          <w:color w:val="000000" w:themeColor="text1"/>
-          <w:sz w:val="22"/>
-          <w:szCs w:val="22"/>
-        </w:rPr>
-        <w:t>modelos</w:t>
-      </w:r>
-      <w:r>
-        <w:rPr>
-          <w:rFonts w:ascii="Consolas" w:hAnsi="Consolas"/>
-          <w:i/>
-          <w:iCs/>
-          <w:sz w:val="22"/>
-          <w:szCs w:val="22"/>
-        </w:rPr>
-        <w:t>"</w:t>
-      </w:r>
-      <w:r>
-        <w:rPr>
-          <w:color w:val="000000" w:themeColor="text1"/>
-        </w:rPr>
-        <w:t>.</w:t>
-      </w:r>
-    </w:p>
-    <w:p>
-      <w:pPr>
-        <w:jc w:val="both"/>
-        <w:rPr>
-          <w:color w:val="000000" w:themeColor="text1"/>
-        </w:rPr>
-      </w:pPr>
-      <w:r>
-        <w:rPr>
-          <w:color w:val="000000" w:themeColor="text1"/>
-        </w:rPr>
-        <w:t>La carpeta</w:t>
-      </w:r>
-      <w:r>
-        <w:rPr>
-          <w:color w:val="000000" w:themeColor="text1"/>
-        </w:rPr>
-        <w:t xml:space="preserve"> </w:t>
-      </w:r>
-      <w:r>
-        <w:rPr>
-          <w:i/>
-          <w:iCs/>
           <w:color w:val="000000" w:themeColor="text1"/>
         </w:rPr>
         <w:t>modelos</w:t>
@@ -2292,6 +2412,7 @@
         <w:rPr>
           <w:color w:val="000000" w:themeColor="text1"/>
         </w:rPr>
+        <w:lastRenderedPageBreak/>
         <w:t xml:space="preserve">Se debe navegar a la ruta </w:t>
       </w:r>
       <w:r>
@@ -2478,7 +2599,6 @@
         <w:rPr>
           <w:color w:val="002060"/>
         </w:rPr>
-        <w:lastRenderedPageBreak/>
         <w:t>Opción 2: Desde el Código Fuente</w:t>
       </w:r>
       <w:bookmarkEnd w:id="9"/>
@@ -3148,7 +3268,7 @@
           <w:color w:val="002060"/>
         </w:rPr>
         <w:drawing>
-          <wp:inline distT="0" distB="0" distL="0" distR="0" wp14:anchorId="2A9E35FD" wp14:editId="0881CDC3">
+          <wp:inline distT="0" distB="0" distL="0" distR="0" wp14:anchorId="2A9E35FD" wp14:editId="3AACCC90">
             <wp:extent cx="3512126" cy="2652969"/>
             <wp:effectExtent l="0" t="0" r="0" b="0"/>
             <wp:docPr id="1070279421" name="Picture 1" descr="A diagram of a computer network"/>
@@ -3165,7 +3285,7 @@
                     </pic:cNvPicPr>
                   </pic:nvPicPr>
                   <pic:blipFill>
-                    <a:blip r:embed="rId9" cstate="print">
+                    <a:blip r:embed="rId11" cstate="print">
                       <a:extLst>
                         <a:ext uri="{28A0092B-C50C-407E-A947-70E740481C1C}">
                           <a14:useLocalDpi xmlns:a14="http://schemas.microsoft.com/office/drawing/2010/main" val="0"/>
@@ -3666,17 +3786,68 @@
         </w:rPr>
         <w:t>"</w:t>
       </w:r>
-      <w:proofErr w:type="gramStart"/>
-      <w:r>
-        <w:rPr>
-          <w:rFonts w:ascii="Consolas" w:hAnsi="Consolas"/>
-          <w:color w:val="000000" w:themeColor="text1"/>
-          <w:sz w:val="22"/>
-          <w:szCs w:val="22"/>
-        </w:rPr>
-        <w:t>load(</w:t>
-      </w:r>
-      <w:proofErr w:type="gramEnd"/>
+      <w:r>
+        <w:rPr>
+          <w:rFonts w:ascii="Consolas" w:hAnsi="Consolas"/>
+          <w:color w:val="000000" w:themeColor="text1"/>
+          <w:sz w:val="22"/>
+          <w:szCs w:val="22"/>
+        </w:rPr>
+        <w:t>load()</w:t>
+      </w:r>
+      <w:r>
+        <w:rPr>
+          <w:rFonts w:ascii="Consolas" w:hAnsi="Consolas"/>
+          <w:sz w:val="22"/>
+          <w:szCs w:val="22"/>
+        </w:rPr>
+        <w:t>"</w:t>
+      </w:r>
+      <w:r>
+        <w:rPr>
+          <w:color w:val="000000" w:themeColor="text1"/>
+        </w:rPr>
+        <w:t xml:space="preserve"> y </w:t>
+      </w:r>
+      <w:r>
+        <w:rPr>
+          <w:rFonts w:ascii="Consolas" w:hAnsi="Consolas"/>
+          <w:sz w:val="22"/>
+          <w:szCs w:val="22"/>
+        </w:rPr>
+        <w:t>"</w:t>
+      </w:r>
+      <w:proofErr w:type="spellStart"/>
+      <w:r>
+        <w:rPr>
+          <w:rFonts w:ascii="Consolas" w:hAnsi="Consolas"/>
+          <w:color w:val="000000" w:themeColor="text1"/>
+          <w:sz w:val="22"/>
+          <w:szCs w:val="22"/>
+        </w:rPr>
+        <w:t>predict</w:t>
+      </w:r>
+      <w:proofErr w:type="spellEnd"/>
+      <w:r>
+        <w:rPr>
+          <w:rFonts w:ascii="Consolas" w:hAnsi="Consolas"/>
+          <w:color w:val="000000" w:themeColor="text1"/>
+          <w:sz w:val="22"/>
+          <w:szCs w:val="22"/>
+        </w:rPr>
+        <w:t>(</w:t>
+      </w:r>
+      <w:proofErr w:type="spellStart"/>
+      <w:r>
+        <w:rPr>
+          <w:rFonts w:ascii="Consolas" w:hAnsi="Consolas"/>
+          <w:color w:val="000000" w:themeColor="text1"/>
+          <w:sz w:val="22"/>
+          <w:szCs w:val="22"/>
+        </w:rPr>
+        <w:t>data_frame</w:t>
+      </w:r>
+      <w:proofErr w:type="spellEnd"/>
       <w:r>
         <w:rPr>
           <w:rFonts w:ascii="Consolas" w:hAnsi="Consolas"/>
@@ -3698,7 +3869,21 @@
         <w:rPr>
           <w:color w:val="000000" w:themeColor="text1"/>
         </w:rPr>
-        <w:t xml:space="preserve"> y </w:t>
+        <w:t>, los cuales luego se llamarán con el fin de cargar los modelos en memoria y realizar la predicción, respectivamente.</w:t>
+      </w:r>
+    </w:p>
+    <w:p>
+      <w:pPr>
+        <w:jc w:val="both"/>
+        <w:rPr>
+          <w:color w:val="000000" w:themeColor="text1"/>
+        </w:rPr>
+      </w:pPr>
+      <w:r>
+        <w:rPr>
+          <w:color w:val="000000" w:themeColor="text1"/>
+        </w:rPr>
+        <w:t xml:space="preserve">El método </w:t>
       </w:r>
       <w:r>
         <w:rPr>
@@ -3736,107 +3921,9 @@
           <w:sz w:val="22"/>
           <w:szCs w:val="22"/>
         </w:rPr>
-        <w:t>data_</w:t>
-      </w:r>
-      <w:proofErr w:type="gramStart"/>
-      <w:r>
-        <w:rPr>
-          <w:rFonts w:ascii="Consolas" w:hAnsi="Consolas"/>
-          <w:color w:val="000000" w:themeColor="text1"/>
-          <w:sz w:val="22"/>
-          <w:szCs w:val="22"/>
-        </w:rPr>
-        <w:t>frame</w:t>
+        <w:t>data_frame</w:t>
       </w:r>
       <w:proofErr w:type="spellEnd"/>
-      <w:proofErr w:type="gramEnd"/>
-      <w:r>
-        <w:rPr>
-          <w:rFonts w:ascii="Consolas" w:hAnsi="Consolas"/>
-          <w:color w:val="000000" w:themeColor="text1"/>
-          <w:sz w:val="22"/>
-          <w:szCs w:val="22"/>
-        </w:rPr>
-        <w:t>)</w:t>
-      </w:r>
-      <w:r>
-        <w:rPr>
-          <w:rFonts w:ascii="Consolas" w:hAnsi="Consolas"/>
-          <w:sz w:val="22"/>
-          <w:szCs w:val="22"/>
-        </w:rPr>
-        <w:t>"</w:t>
-      </w:r>
-      <w:r>
-        <w:rPr>
-          <w:color w:val="000000" w:themeColor="text1"/>
-        </w:rPr>
-        <w:t>, los cuales luego se llamarán con el fin de cargar los modelos en memoria y realizar la predicción, respectivamente.</w:t>
-      </w:r>
-    </w:p>
-    <w:p>
-      <w:pPr>
-        <w:jc w:val="both"/>
-        <w:rPr>
-          <w:color w:val="000000" w:themeColor="text1"/>
-        </w:rPr>
-      </w:pPr>
-      <w:r>
-        <w:rPr>
-          <w:color w:val="000000" w:themeColor="text1"/>
-        </w:rPr>
-        <w:t xml:space="preserve">El método </w:t>
-      </w:r>
-      <w:r>
-        <w:rPr>
-          <w:rFonts w:ascii="Consolas" w:hAnsi="Consolas"/>
-          <w:sz w:val="22"/>
-          <w:szCs w:val="22"/>
-        </w:rPr>
-        <w:t>"</w:t>
-      </w:r>
-      <w:proofErr w:type="spellStart"/>
-      <w:r>
-        <w:rPr>
-          <w:rFonts w:ascii="Consolas" w:hAnsi="Consolas"/>
-          <w:color w:val="000000" w:themeColor="text1"/>
-          <w:sz w:val="22"/>
-          <w:szCs w:val="22"/>
-        </w:rPr>
-        <w:t>predict</w:t>
-      </w:r>
-      <w:proofErr w:type="spellEnd"/>
-      <w:r>
-        <w:rPr>
-          <w:rFonts w:ascii="Consolas" w:hAnsi="Consolas"/>
-          <w:color w:val="000000" w:themeColor="text1"/>
-          <w:sz w:val="22"/>
-          <w:szCs w:val="22"/>
-        </w:rPr>
-        <w:t>(</w:t>
-      </w:r>
-      <w:proofErr w:type="spellStart"/>
-      <w:r>
-        <w:rPr>
-          <w:rFonts w:ascii="Consolas" w:hAnsi="Consolas"/>
-          <w:color w:val="000000" w:themeColor="text1"/>
-          <w:sz w:val="22"/>
-          <w:szCs w:val="22"/>
-        </w:rPr>
-        <w:t>data_</w:t>
-      </w:r>
-      <w:proofErr w:type="gramStart"/>
-      <w:r>
-        <w:rPr>
-          <w:rFonts w:ascii="Consolas" w:hAnsi="Consolas"/>
-          <w:color w:val="000000" w:themeColor="text1"/>
-          <w:sz w:val="22"/>
-          <w:szCs w:val="22"/>
-        </w:rPr>
-        <w:t>frame</w:t>
-      </w:r>
-      <w:proofErr w:type="spellEnd"/>
-      <w:proofErr w:type="gramEnd"/>
       <w:r>
         <w:rPr>
           <w:rFonts w:ascii="Consolas" w:hAnsi="Consolas"/>
@@ -4125,21 +4212,9 @@
           <w:szCs w:val="22"/>
           <w:lang w:val="en-US"/>
         </w:rPr>
-        <w:t xml:space="preserve">class </w:t>
-      </w:r>
-      <w:proofErr w:type="gramStart"/>
-      <w:r>
-        <w:rPr>
-          <w:rFonts w:ascii="Consolas" w:hAnsi="Consolas"/>
-          <w:color w:val="000000" w:themeColor="text1"/>
-          <w:sz w:val="22"/>
-          <w:szCs w:val="22"/>
-          <w:lang w:val="en-US"/>
-        </w:rPr>
-        <w:t>Model(</w:t>
+        <w:t>class Model(</w:t>
       </w:r>
       <w:proofErr w:type="spellStart"/>
-      <w:proofErr w:type="gramEnd"/>
       <w:r>
         <w:rPr>
           <w:rFonts w:ascii="Consolas" w:hAnsi="Consolas"/>
@@ -4222,29 +4297,7 @@
           <w:szCs w:val="22"/>
           <w:lang w:val="en-US"/>
         </w:rPr>
-        <w:t xml:space="preserve">        """Load the machine learning models from file </w:t>
-      </w:r>
-      <w:proofErr w:type="gramStart"/>
-      <w:r>
-        <w:rPr>
-          <w:rFonts w:ascii="Consolas" w:hAnsi="Consolas"/>
-          <w:color w:val="000000" w:themeColor="text1"/>
-          <w:sz w:val="22"/>
-          <w:szCs w:val="22"/>
-          <w:lang w:val="en-US"/>
-        </w:rPr>
-        <w:t>system."</w:t>
-      </w:r>
-      <w:proofErr w:type="gramEnd"/>
-      <w:r>
-        <w:rPr>
-          <w:rFonts w:ascii="Consolas" w:hAnsi="Consolas"/>
-          <w:color w:val="000000" w:themeColor="text1"/>
-          <w:sz w:val="22"/>
-          <w:szCs w:val="22"/>
-          <w:lang w:val="en-US"/>
-        </w:rPr>
-        <w:t>""</w:t>
+        <w:t>        """Load the machine learning models from file system."""</w:t>
       </w:r>
     </w:p>
     <w:p>
@@ -4303,21 +4356,9 @@
           <w:szCs w:val="22"/>
           <w:lang w:val="en-US"/>
         </w:rPr>
-        <w:t>default_model_</w:t>
-      </w:r>
-      <w:proofErr w:type="gramStart"/>
-      <w:r>
-        <w:rPr>
-          <w:rFonts w:ascii="Consolas" w:hAnsi="Consolas"/>
-          <w:color w:val="000000" w:themeColor="text1"/>
-          <w:sz w:val="22"/>
-          <w:szCs w:val="22"/>
-          <w:lang w:val="en-US"/>
-        </w:rPr>
-        <w:t>instance.load</w:t>
+        <w:t>default_model_instance.load</w:t>
       </w:r>
       <w:proofErr w:type="spellEnd"/>
-      <w:proofErr w:type="gramEnd"/>
       <w:r>
         <w:rPr>
           <w:rFonts w:ascii="Consolas" w:hAnsi="Consolas"/>
@@ -4364,29 +4405,7 @@
           <w:szCs w:val="22"/>
           <w:lang w:val="en-US"/>
         </w:rPr>
-        <w:t xml:space="preserve">    def </w:t>
-      </w:r>
-      <w:proofErr w:type="gramStart"/>
-      <w:r>
-        <w:rPr>
-          <w:rFonts w:ascii="Consolas" w:hAnsi="Consolas"/>
-          <w:color w:val="000000" w:themeColor="text1"/>
-          <w:sz w:val="22"/>
-          <w:szCs w:val="22"/>
-          <w:lang w:val="en-US"/>
-        </w:rPr>
-        <w:t>predict(</w:t>
-      </w:r>
-      <w:proofErr w:type="gramEnd"/>
-      <w:r>
-        <w:rPr>
-          <w:rFonts w:ascii="Consolas" w:hAnsi="Consolas"/>
-          <w:color w:val="000000" w:themeColor="text1"/>
-          <w:sz w:val="22"/>
-          <w:szCs w:val="22"/>
-          <w:lang w:val="en-US"/>
-        </w:rPr>
-        <w:t xml:space="preserve">self, </w:t>
+        <w:t xml:space="preserve">    def predict(self, </w:t>
       </w:r>
       <w:proofErr w:type="spellStart"/>
       <w:r>
@@ -4467,21 +4486,9 @@
           <w:szCs w:val="22"/>
           <w:lang w:val="en-US"/>
         </w:rPr>
-        <w:t>default_model_</w:t>
-      </w:r>
-      <w:proofErr w:type="gramStart"/>
-      <w:r>
-        <w:rPr>
-          <w:rFonts w:ascii="Consolas" w:hAnsi="Consolas"/>
-          <w:color w:val="000000" w:themeColor="text1"/>
-          <w:sz w:val="22"/>
-          <w:szCs w:val="22"/>
-          <w:lang w:val="en-US"/>
-        </w:rPr>
-        <w:t>instance.predict</w:t>
+        <w:t>default_model_instance.predict</w:t>
       </w:r>
       <w:proofErr w:type="spellEnd"/>
-      <w:proofErr w:type="gramEnd"/>
       <w:r>
         <w:rPr>
           <w:rFonts w:ascii="Consolas" w:hAnsi="Consolas"/>
@@ -4562,7 +4569,6 @@
         <w:t xml:space="preserve"> = </w:t>
       </w:r>
       <w:proofErr w:type="spellStart"/>
-      <w:proofErr w:type="gramStart"/>
       <w:r>
         <w:rPr>
           <w:rFonts w:ascii="Consolas" w:hAnsi="Consolas"/>
@@ -4580,17 +4586,7 @@
           <w:sz w:val="22"/>
           <w:szCs w:val="22"/>
         </w:rPr>
-        <w:t>(</w:t>
-      </w:r>
-      <w:proofErr w:type="gramEnd"/>
-      <w:r>
-        <w:rPr>
-          <w:rFonts w:ascii="Consolas" w:hAnsi="Consolas"/>
-          <w:color w:val="000000" w:themeColor="text1"/>
-          <w:sz w:val="22"/>
-          <w:szCs w:val="22"/>
-        </w:rPr>
-        <w:t>)</w:t>
+        <w:t>()</w:t>
       </w:r>
     </w:p>
     <w:p>
@@ -4656,7 +4652,7 @@
       </w:r>
     </w:p>
     <w:sectPr>
-      <w:footerReference w:type="default" r:id="rId10"/>
+      <w:footerReference w:type="default" r:id="rId12"/>
       <w:pgSz w:w="12240" w:h="15840"/>
       <w:pgMar w:top="1417" w:right="1701" w:bottom="1417" w:left="1701" w:header="708" w:footer="708" w:gutter="0"/>
       <w:cols w:space="708"/>

</xml_diff>

<commit_message>
Add instructions for synchronizing Python dependencies in README and installation manual
</commit_message>
<xml_diff>
--- a/docs/Manual de Instalacion.docx
+++ b/docs/Manual de Instalacion.docx
@@ -403,7 +403,7 @@
       <w:sdtContent>
         <w:p>
           <w:pPr>
-            <w:pStyle w:val="TtuloTDC"/>
+            <w:pStyle w:val="TOCHeading"/>
             <w:spacing w:line="360" w:lineRule="auto"/>
             <w:rPr>
               <w:rFonts w:ascii="Calibri" w:hAnsi="Calibri" w:cs="Calibri"/>
@@ -423,7 +423,7 @@
         </w:p>
         <w:p>
           <w:pPr>
-            <w:pStyle w:val="TDC1"/>
+            <w:pStyle w:val="TOC1"/>
             <w:rPr>
               <w:rFonts w:eastAsiaTheme="minorEastAsia"/>
               <w:lang w:eastAsia="es-CO"/>
@@ -441,7 +441,7 @@
           <w:hyperlink w:anchor="_Toc214524447" w:history="1">
             <w:r>
               <w:rPr>
-                <w:rStyle w:val="Hipervnculo"/>
+                <w:rStyle w:val="Hyperlink"/>
                 <w:color w:val="auto"/>
               </w:rPr>
               <w:t>Introducción</w:t>
@@ -491,7 +491,7 @@
         </w:p>
         <w:p>
           <w:pPr>
-            <w:pStyle w:val="TDC2"/>
+            <w:pStyle w:val="TOC2"/>
             <w:tabs>
               <w:tab w:val="right" w:leader="dot" w:pos="8828"/>
             </w:tabs>
@@ -504,7 +504,7 @@
           <w:hyperlink w:anchor="_Toc214524448" w:history="1">
             <w:r>
               <w:rPr>
-                <w:rStyle w:val="Hipervnculo"/>
+                <w:rStyle w:val="Hyperlink"/>
                 <w:noProof/>
                 <w:color w:val="auto"/>
               </w:rPr>
@@ -562,7 +562,7 @@
         </w:p>
         <w:p>
           <w:pPr>
-            <w:pStyle w:val="TDC2"/>
+            <w:pStyle w:val="TOC2"/>
             <w:tabs>
               <w:tab w:val="right" w:leader="dot" w:pos="8828"/>
             </w:tabs>
@@ -575,7 +575,7 @@
           <w:hyperlink w:anchor="_Toc214524449" w:history="1">
             <w:r>
               <w:rPr>
-                <w:rStyle w:val="Hipervnculo"/>
+                <w:rStyle w:val="Hyperlink"/>
                 <w:noProof/>
                 <w:color w:val="auto"/>
               </w:rPr>
@@ -633,7 +633,7 @@
         </w:p>
         <w:p>
           <w:pPr>
-            <w:pStyle w:val="TDC1"/>
+            <w:pStyle w:val="TOC1"/>
             <w:rPr>
               <w:rFonts w:eastAsiaTheme="minorEastAsia"/>
               <w:lang w:eastAsia="es-CO"/>
@@ -642,7 +642,7 @@
           <w:hyperlink w:anchor="_Toc214524450" w:history="1">
             <w:r>
               <w:rPr>
-                <w:rStyle w:val="Hipervnculo"/>
+                <w:rStyle w:val="Hyperlink"/>
                 <w:color w:val="auto"/>
               </w:rPr>
               <w:t>Opción 1: Software Precompilado (Aún en proceso)</w:t>
@@ -692,7 +692,7 @@
         </w:p>
         <w:p>
           <w:pPr>
-            <w:pStyle w:val="TDC2"/>
+            <w:pStyle w:val="TOC2"/>
             <w:tabs>
               <w:tab w:val="right" w:leader="dot" w:pos="8828"/>
             </w:tabs>
@@ -705,7 +705,7 @@
           <w:hyperlink w:anchor="_Toc214524451" w:history="1">
             <w:r>
               <w:rPr>
-                <w:rStyle w:val="Hipervnculo"/>
+                <w:rStyle w:val="Hyperlink"/>
                 <w:noProof/>
                 <w:color w:val="auto"/>
               </w:rPr>
@@ -763,7 +763,7 @@
         </w:p>
         <w:p>
           <w:pPr>
-            <w:pStyle w:val="TDC2"/>
+            <w:pStyle w:val="TOC2"/>
             <w:tabs>
               <w:tab w:val="right" w:leader="dot" w:pos="8828"/>
             </w:tabs>
@@ -776,7 +776,7 @@
           <w:hyperlink w:anchor="_Toc214524452" w:history="1">
             <w:r>
               <w:rPr>
-                <w:rStyle w:val="Hipervnculo"/>
+                <w:rStyle w:val="Hyperlink"/>
                 <w:noProof/>
                 <w:color w:val="auto"/>
               </w:rPr>
@@ -834,7 +834,7 @@
         </w:p>
         <w:p>
           <w:pPr>
-            <w:pStyle w:val="TDC2"/>
+            <w:pStyle w:val="TOC2"/>
             <w:tabs>
               <w:tab w:val="right" w:leader="dot" w:pos="8828"/>
             </w:tabs>
@@ -847,7 +847,7 @@
           <w:hyperlink w:anchor="_Toc214524453" w:history="1">
             <w:r>
               <w:rPr>
-                <w:rStyle w:val="Hipervnculo"/>
+                <w:rStyle w:val="Hyperlink"/>
                 <w:noProof/>
                 <w:color w:val="auto"/>
               </w:rPr>
@@ -905,7 +905,7 @@
         </w:p>
         <w:p>
           <w:pPr>
-            <w:pStyle w:val="TDC2"/>
+            <w:pStyle w:val="TOC2"/>
             <w:tabs>
               <w:tab w:val="right" w:leader="dot" w:pos="8828"/>
             </w:tabs>
@@ -918,7 +918,7 @@
           <w:hyperlink w:anchor="_Toc214524454" w:history="1">
             <w:r>
               <w:rPr>
-                <w:rStyle w:val="Hipervnculo"/>
+                <w:rStyle w:val="Hyperlink"/>
                 <w:noProof/>
                 <w:color w:val="auto"/>
               </w:rPr>
@@ -976,7 +976,7 @@
         </w:p>
         <w:p>
           <w:pPr>
-            <w:pStyle w:val="TDC1"/>
+            <w:pStyle w:val="TOC1"/>
             <w:rPr>
               <w:rFonts w:eastAsiaTheme="minorEastAsia"/>
               <w:lang w:eastAsia="es-CO"/>
@@ -985,7 +985,7 @@
           <w:hyperlink w:anchor="_Toc214524455" w:history="1">
             <w:r>
               <w:rPr>
-                <w:rStyle w:val="Hipervnculo"/>
+                <w:rStyle w:val="Hyperlink"/>
                 <w:color w:val="auto"/>
               </w:rPr>
               <w:t>Opción 2: Desde el Código Fuente</w:t>
@@ -1035,7 +1035,7 @@
         </w:p>
         <w:p>
           <w:pPr>
-            <w:pStyle w:val="TDC2"/>
+            <w:pStyle w:val="TOC2"/>
             <w:tabs>
               <w:tab w:val="right" w:leader="dot" w:pos="8828"/>
             </w:tabs>
@@ -1048,7 +1048,7 @@
           <w:hyperlink w:anchor="_Toc214524456" w:history="1">
             <w:r>
               <w:rPr>
-                <w:rStyle w:val="Hipervnculo"/>
+                <w:rStyle w:val="Hyperlink"/>
                 <w:noProof/>
                 <w:color w:val="auto"/>
               </w:rPr>
@@ -1106,7 +1106,7 @@
         </w:p>
         <w:p>
           <w:pPr>
-            <w:pStyle w:val="TDC2"/>
+            <w:pStyle w:val="TOC2"/>
             <w:tabs>
               <w:tab w:val="right" w:leader="dot" w:pos="8828"/>
             </w:tabs>
@@ -1119,7 +1119,7 @@
           <w:hyperlink w:anchor="_Toc214524457" w:history="1">
             <w:r>
               <w:rPr>
-                <w:rStyle w:val="Hipervnculo"/>
+                <w:rStyle w:val="Hyperlink"/>
                 <w:noProof/>
                 <w:color w:val="auto"/>
               </w:rPr>
@@ -1177,7 +1177,7 @@
         </w:p>
         <w:p>
           <w:pPr>
-            <w:pStyle w:val="TDC2"/>
+            <w:pStyle w:val="TOC2"/>
             <w:tabs>
               <w:tab w:val="right" w:leader="dot" w:pos="8828"/>
             </w:tabs>
@@ -1190,7 +1190,7 @@
           <w:hyperlink w:anchor="_Toc214524458" w:history="1">
             <w:r>
               <w:rPr>
-                <w:rStyle w:val="Hipervnculo"/>
+                <w:rStyle w:val="Hyperlink"/>
                 <w:noProof/>
                 <w:color w:val="auto"/>
               </w:rPr>
@@ -1248,7 +1248,7 @@
         </w:p>
         <w:p>
           <w:pPr>
-            <w:pStyle w:val="TDC2"/>
+            <w:pStyle w:val="TOC2"/>
             <w:tabs>
               <w:tab w:val="right" w:leader="dot" w:pos="8828"/>
             </w:tabs>
@@ -1261,7 +1261,7 @@
           <w:hyperlink w:anchor="_Toc214524459" w:history="1">
             <w:r>
               <w:rPr>
-                <w:rStyle w:val="Hipervnculo"/>
+                <w:rStyle w:val="Hyperlink"/>
                 <w:noProof/>
                 <w:color w:val="auto"/>
               </w:rPr>
@@ -1319,7 +1319,7 @@
         </w:p>
         <w:p>
           <w:pPr>
-            <w:pStyle w:val="TDC1"/>
+            <w:pStyle w:val="TOC1"/>
             <w:rPr>
               <w:rFonts w:eastAsiaTheme="minorEastAsia"/>
               <w:lang w:eastAsia="es-CO"/>
@@ -1328,7 +1328,7 @@
           <w:hyperlink w:anchor="_Toc214524460" w:history="1">
             <w:r>
               <w:rPr>
-                <w:rStyle w:val="Hipervnculo"/>
+                <w:rStyle w:val="Hyperlink"/>
                 <w:color w:val="auto"/>
               </w:rPr>
               <w:t>Arquitectura Recomendada</w:t>
@@ -1378,7 +1378,7 @@
         </w:p>
         <w:p>
           <w:pPr>
-            <w:pStyle w:val="TDC1"/>
+            <w:pStyle w:val="TOC1"/>
             <w:rPr>
               <w:rFonts w:eastAsiaTheme="minorEastAsia"/>
               <w:lang w:eastAsia="es-CO"/>
@@ -1387,7 +1387,7 @@
           <w:hyperlink w:anchor="_Toc214524461" w:history="1">
             <w:r>
               <w:rPr>
-                <w:rStyle w:val="Hipervnculo"/>
+                <w:rStyle w:val="Hyperlink"/>
                 <w:color w:val="auto"/>
               </w:rPr>
               <w:t>Arquitecturas de Machine Learning Personalizadas</w:t>
@@ -1466,7 +1466,7 @@
     </w:p>
     <w:p>
       <w:pPr>
-        <w:pStyle w:val="Ttulo1"/>
+        <w:pStyle w:val="Heading1"/>
         <w:rPr>
           <w:color w:val="002060"/>
         </w:rPr>
@@ -1483,7 +1483,7 @@
     </w:p>
     <w:p>
       <w:pPr>
-        <w:pStyle w:val="Ttulo2"/>
+        <w:pStyle w:val="Heading2"/>
         <w:rPr>
           <w:color w:val="0F4761" w:themeColor="accent1" w:themeShade="BF"/>
         </w:rPr>
@@ -1507,7 +1507,7 @@
     </w:p>
     <w:p>
       <w:pPr>
-        <w:pStyle w:val="Ttulo2"/>
+        <w:pStyle w:val="Heading2"/>
         <w:rPr>
           <w:color w:val="0F4761" w:themeColor="accent1" w:themeShade="BF"/>
         </w:rPr>
@@ -1555,7 +1555,7 @@
     </w:p>
     <w:p>
       <w:pPr>
-        <w:pStyle w:val="Ttulo1"/>
+        <w:pStyle w:val="Heading1"/>
         <w:rPr>
           <w:color w:val="002060"/>
         </w:rPr>
@@ -1592,7 +1592,7 @@
     </w:p>
     <w:p>
       <w:pPr>
-        <w:pStyle w:val="Ttulo2"/>
+        <w:pStyle w:val="Heading2"/>
         <w:rPr>
           <w:color w:val="0F4761" w:themeColor="accent1" w:themeShade="BF"/>
         </w:rPr>
@@ -1608,7 +1608,7 @@
     </w:p>
     <w:p>
       <w:pPr>
-        <w:pStyle w:val="Prrafodelista"/>
+        <w:pStyle w:val="ListParagraph"/>
         <w:numPr>
           <w:ilvl w:val="0"/>
           <w:numId w:val="3"/>
@@ -1634,7 +1634,7 @@
     </w:p>
     <w:p>
       <w:pPr>
-        <w:pStyle w:val="Prrafodelista"/>
+        <w:pStyle w:val="ListParagraph"/>
         <w:numPr>
           <w:ilvl w:val="0"/>
           <w:numId w:val="3"/>
@@ -1656,7 +1656,7 @@
     </w:p>
     <w:p>
       <w:pPr>
-        <w:pStyle w:val="Prrafodelista"/>
+        <w:pStyle w:val="ListParagraph"/>
         <w:numPr>
           <w:ilvl w:val="0"/>
           <w:numId w:val="3"/>
@@ -1691,7 +1691,7 @@
     </w:p>
     <w:p>
       <w:pPr>
-        <w:pStyle w:val="Prrafodelista"/>
+        <w:pStyle w:val="ListParagraph"/>
         <w:numPr>
           <w:ilvl w:val="0"/>
           <w:numId w:val="3"/>
@@ -1745,7 +1745,7 @@
     </w:p>
     <w:p>
       <w:pPr>
-        <w:pStyle w:val="Ttulo2"/>
+        <w:pStyle w:val="Heading2"/>
         <w:rPr>
           <w:color w:val="0F4761" w:themeColor="accent1" w:themeShade="BF"/>
         </w:rPr>
@@ -1847,35 +1847,35 @@
       <w:hyperlink r:id="rId9" w:history="1">
         <w:r>
           <w:rPr>
-            <w:rStyle w:val="Hipervnculo"/>
+            <w:rStyle w:val="Hyperlink"/>
           </w:rPr>
           <w:t>página de “</w:t>
         </w:r>
         <w:proofErr w:type="spellStart"/>
         <w:r>
           <w:rPr>
-            <w:rStyle w:val="Hipervnculo"/>
+            <w:rStyle w:val="Hyperlink"/>
           </w:rPr>
           <w:t>release</w:t>
         </w:r>
         <w:proofErr w:type="spellEnd"/>
         <w:r>
           <w:rPr>
-            <w:rStyle w:val="Hipervnculo"/>
+            <w:rStyle w:val="Hyperlink"/>
           </w:rPr>
           <w:t xml:space="preserve">” del </w:t>
         </w:r>
         <w:proofErr w:type="spellStart"/>
         <w:r>
           <w:rPr>
-            <w:rStyle w:val="Hipervnculo"/>
+            <w:rStyle w:val="Hyperlink"/>
           </w:rPr>
           <w:t>Github</w:t>
         </w:r>
         <w:proofErr w:type="spellEnd"/>
         <w:r>
           <w:rPr>
-            <w:rStyle w:val="Hipervnculo"/>
+            <w:rStyle w:val="Hyperlink"/>
           </w:rPr>
           <w:t xml:space="preserve"> del proyecto</w:t>
         </w:r>
@@ -1917,14 +1917,14 @@
       <w:hyperlink r:id="rId10" w:history="1">
         <w:r>
           <w:rPr>
-            <w:rStyle w:val="Hipervnculo"/>
+            <w:rStyle w:val="Hyperlink"/>
           </w:rPr>
           <w:t xml:space="preserve">repositorio de </w:t>
         </w:r>
         <w:proofErr w:type="spellStart"/>
         <w:r>
           <w:rPr>
-            <w:rStyle w:val="Hipervnculo"/>
+            <w:rStyle w:val="Hyperlink"/>
           </w:rPr>
           <w:t>Github</w:t>
         </w:r>
@@ -1939,7 +1939,7 @@
     </w:p>
     <w:p>
       <w:pPr>
-        <w:pStyle w:val="Ttulo2"/>
+        <w:pStyle w:val="Heading2"/>
         <w:rPr>
           <w:color w:val="0F4761" w:themeColor="accent1" w:themeShade="BF"/>
         </w:rPr>
@@ -2406,7 +2406,7 @@
     </w:p>
     <w:p>
       <w:pPr>
-        <w:pStyle w:val="Ttulo2"/>
+        <w:pStyle w:val="Heading2"/>
         <w:rPr>
           <w:color w:val="0F4761" w:themeColor="accent1" w:themeShade="BF"/>
         </w:rPr>
@@ -2416,6 +2416,152 @@
           <w:color w:val="0F4761" w:themeColor="accent1" w:themeShade="BF"/>
         </w:rPr>
         <w:lastRenderedPageBreak/>
+        <w:t xml:space="preserve">Paso 2.5. </w:t>
+      </w:r>
+      <w:r>
+        <w:rPr>
+          <w:color w:val="0F4761" w:themeColor="accent1" w:themeShade="BF"/>
+        </w:rPr>
+        <w:t>Sincronización de dependencias</w:t>
+      </w:r>
+    </w:p>
+    <w:p>
+      <w:r>
+        <w:t>Antes de iniciar el programa, es necesario instalar las dependencias del entorno. Para ello, navega al directorio</w:t>
+      </w:r>
+      <w:r>
+        <w:t xml:space="preserve"> </w:t>
+      </w:r>
+      <w:r>
+        <w:rPr>
+          <w:i/>
+          <w:iCs/>
+        </w:rPr>
+        <w:t>`</w:t>
+      </w:r>
+      <w:r>
+        <w:rPr>
+          <w:i/>
+          <w:iCs/>
+        </w:rPr>
+        <w:t>.../DeepStack-IDS-V1.0/</w:t>
+      </w:r>
+      <w:proofErr w:type="spellStart"/>
+      <w:r>
+        <w:rPr>
+          <w:i/>
+          <w:iCs/>
+        </w:rPr>
+        <w:t>bin</w:t>
+      </w:r>
+      <w:proofErr w:type="spellEnd"/>
+      <w:r>
+        <w:rPr>
+          <w:i/>
+          <w:iCs/>
+        </w:rPr>
+        <w:t>/</w:t>
+      </w:r>
+      <w:proofErr w:type="spellStart"/>
+      <w:r>
+        <w:rPr>
+          <w:i/>
+          <w:iCs/>
+        </w:rPr>
+        <w:t>src</w:t>
+      </w:r>
+      <w:proofErr w:type="spellEnd"/>
+      <w:r>
+        <w:rPr>
+          <w:i/>
+          <w:iCs/>
+        </w:rPr>
+        <w:t>/</w:t>
+      </w:r>
+      <w:proofErr w:type="spellStart"/>
+      <w:r>
+        <w:rPr>
+          <w:i/>
+          <w:iCs/>
+        </w:rPr>
+        <w:t>ddos-models</w:t>
+      </w:r>
+      <w:proofErr w:type="spellEnd"/>
+      <w:r>
+        <w:rPr>
+          <w:i/>
+          <w:iCs/>
+        </w:rPr>
+        <w:t>`</w:t>
+      </w:r>
+      <w:r>
+        <w:t xml:space="preserve"> </w:t>
+      </w:r>
+      <w:r>
+        <w:t>y ejecuta el siguiente comando:</w:t>
+      </w:r>
+      <w:r>
+        <w:br/>
+      </w:r>
+      <w:r>
+        <w:tab/>
+      </w:r>
+      <w:r>
+        <w:rPr>
+          <w:i/>
+          <w:iCs/>
+        </w:rPr>
+        <w:t>`</w:t>
+      </w:r>
+      <w:proofErr w:type="spellStart"/>
+      <w:r>
+        <w:rPr>
+          <w:i/>
+          <w:iCs/>
+        </w:rPr>
+        <w:t>uv</w:t>
+      </w:r>
+      <w:proofErr w:type="spellEnd"/>
+      <w:r>
+        <w:rPr>
+          <w:i/>
+          <w:iCs/>
+        </w:rPr>
+        <w:t xml:space="preserve"> </w:t>
+      </w:r>
+      <w:proofErr w:type="spellStart"/>
+      <w:r>
+        <w:rPr>
+          <w:i/>
+          <w:iCs/>
+        </w:rPr>
+        <w:t>sync</w:t>
+      </w:r>
+      <w:proofErr w:type="spellEnd"/>
+      <w:r>
+        <w:rPr>
+          <w:i/>
+          <w:iCs/>
+        </w:rPr>
+        <w:t>`</w:t>
+      </w:r>
+    </w:p>
+    <w:p>
+      <w:r>
+        <w:t>Este comando se encargará de sincronizar las dependencias definidas en el proyecto, asegurando que todo esté listo para la ejecución.</w:t>
+      </w:r>
+    </w:p>
+    <w:p>
+      <w:pPr>
+        <w:pStyle w:val="Heading2"/>
+        <w:rPr>
+          <w:color w:val="0F4761" w:themeColor="accent1" w:themeShade="BF"/>
+        </w:rPr>
+      </w:pPr>
+      <w:r>
+        <w:rPr>
+          <w:color w:val="0F4761" w:themeColor="accent1" w:themeShade="BF"/>
+        </w:rPr>
         <w:t>Paso 3. Inicio del Programa</w:t>
       </w:r>
       <w:bookmarkEnd w:id="8"/>
@@ -2521,7 +2667,7 @@
     </w:p>
     <w:p>
       <w:pPr>
-        <w:pStyle w:val="Prrafodelista"/>
+        <w:pStyle w:val="ListParagraph"/>
         <w:numPr>
           <w:ilvl w:val="0"/>
           <w:numId w:val="4"/>
@@ -2564,7 +2710,7 @@
     </w:p>
     <w:p>
       <w:pPr>
-        <w:pStyle w:val="Prrafodelista"/>
+        <w:pStyle w:val="ListParagraph"/>
         <w:numPr>
           <w:ilvl w:val="0"/>
           <w:numId w:val="4"/>
@@ -2615,7 +2761,7 @@
     </w:p>
     <w:p>
       <w:pPr>
-        <w:pStyle w:val="Ttulo1"/>
+        <w:pStyle w:val="Heading1"/>
         <w:rPr>
           <w:color w:val="002060"/>
         </w:rPr>
@@ -2631,7 +2777,7 @@
     </w:p>
     <w:p>
       <w:pPr>
-        <w:pStyle w:val="Ttulo2"/>
+        <w:pStyle w:val="Heading2"/>
         <w:rPr>
           <w:color w:val="0F4761" w:themeColor="accent1" w:themeShade="BF"/>
         </w:rPr>
@@ -2647,7 +2793,7 @@
     </w:p>
     <w:p>
       <w:pPr>
-        <w:pStyle w:val="Prrafodelista"/>
+        <w:pStyle w:val="ListParagraph"/>
         <w:numPr>
           <w:ilvl w:val="0"/>
           <w:numId w:val="3"/>
@@ -2685,7 +2831,7 @@
     </w:p>
     <w:p>
       <w:pPr>
-        <w:pStyle w:val="Prrafodelista"/>
+        <w:pStyle w:val="ListParagraph"/>
         <w:numPr>
           <w:ilvl w:val="0"/>
           <w:numId w:val="3"/>
@@ -2704,7 +2850,7 @@
     </w:p>
     <w:p>
       <w:pPr>
-        <w:pStyle w:val="Prrafodelista"/>
+        <w:pStyle w:val="ListParagraph"/>
         <w:numPr>
           <w:ilvl w:val="0"/>
           <w:numId w:val="3"/>
@@ -2739,7 +2885,7 @@
     </w:p>
     <w:p>
       <w:pPr>
-        <w:pStyle w:val="Prrafodelista"/>
+        <w:pStyle w:val="ListParagraph"/>
         <w:numPr>
           <w:ilvl w:val="0"/>
           <w:numId w:val="3"/>
@@ -2793,7 +2939,7 @@
     </w:p>
     <w:p>
       <w:pPr>
-        <w:pStyle w:val="Ttulo2"/>
+        <w:pStyle w:val="Heading2"/>
         <w:rPr>
           <w:color w:val="0F4761" w:themeColor="accent1" w:themeShade="BF"/>
         </w:rPr>
@@ -2845,7 +2991,7 @@
     </w:p>
     <w:p>
       <w:pPr>
-        <w:pStyle w:val="Ttulo2"/>
+        <w:pStyle w:val="Heading2"/>
         <w:rPr>
           <w:color w:val="0F4761" w:themeColor="accent1" w:themeShade="BF"/>
         </w:rPr>
@@ -2887,7 +3033,7 @@
     </w:p>
     <w:p>
       <w:pPr>
-        <w:pStyle w:val="Ttulo2"/>
+        <w:pStyle w:val="Heading2"/>
         <w:rPr>
           <w:color w:val="0F4761" w:themeColor="accent1" w:themeShade="BF"/>
         </w:rPr>
@@ -3022,7 +3168,11 @@
         <w:t>"</w:t>
       </w:r>
       <w:r>
-        <w:t xml:space="preserve"> hacia la ruta correspondiente dentro de la carpeta </w:t>
+        <w:t xml:space="preserve"> hacia la ruta correspondiente dentro de la </w:t>
+      </w:r>
+      <w:r>
+        <w:lastRenderedPageBreak/>
+        <w:t xml:space="preserve">carpeta </w:t>
       </w:r>
       <w:proofErr w:type="spellStart"/>
       <w:r>
@@ -3153,7 +3303,7 @@
       <w:hyperlink w:anchor="_Paso_2._Descompresión" w:history="1">
         <w:r>
           <w:rPr>
-            <w:rStyle w:val="Hipervnculo"/>
+            <w:rStyle w:val="Hyperlink"/>
             <w:b/>
             <w:bCs/>
             <w:color w:val="auto"/>
@@ -3162,7 +3312,7 @@
         </w:r>
         <w:r>
           <w:rPr>
-            <w:rStyle w:val="Hipervnculo"/>
+            <w:rStyle w:val="Hyperlink"/>
             <w:b/>
             <w:bCs/>
             <w:color w:val="auto"/>
@@ -3172,7 +3322,7 @@
         <w:proofErr w:type="spellStart"/>
         <w:r>
           <w:rPr>
-            <w:rStyle w:val="Hipervnculo"/>
+            <w:rStyle w:val="Hyperlink"/>
             <w:b/>
             <w:bCs/>
             <w:color w:val="auto"/>
@@ -3192,7 +3342,7 @@
     </w:p>
     <w:p>
       <w:pPr>
-        <w:pStyle w:val="Ttulo1"/>
+        <w:pStyle w:val="Heading1"/>
         <w:rPr>
           <w:color w:val="002060"/>
         </w:rPr>
@@ -3294,7 +3444,7 @@
           <w:color w:val="002060"/>
         </w:rPr>
         <w:drawing>
-          <wp:inline distT="0" distB="0" distL="0" distR="0" wp14:anchorId="2A9E35FD" wp14:editId="32CBF433">
+          <wp:inline distT="0" distB="0" distL="0" distR="0" wp14:anchorId="2A9E35FD" wp14:editId="0E1926FB">
             <wp:extent cx="3512126" cy="2652969"/>
             <wp:effectExtent l="0" t="0" r="0" b="0"/>
             <wp:docPr id="1070279421" name="Picture 1" descr="A diagram of a computer network"/>
@@ -3401,7 +3551,7 @@
     </w:p>
     <w:p>
       <w:pPr>
-        <w:pStyle w:val="Prrafodelista"/>
+        <w:pStyle w:val="ListParagraph"/>
         <w:numPr>
           <w:ilvl w:val="0"/>
           <w:numId w:val="2"/>
@@ -3426,7 +3576,7 @@
     </w:p>
     <w:p>
       <w:pPr>
-        <w:pStyle w:val="Prrafodelista"/>
+        <w:pStyle w:val="ListParagraph"/>
         <w:numPr>
           <w:ilvl w:val="0"/>
           <w:numId w:val="2"/>
@@ -3473,7 +3623,7 @@
     </w:p>
     <w:p>
       <w:pPr>
-        <w:pStyle w:val="Prrafodelista"/>
+        <w:pStyle w:val="ListParagraph"/>
         <w:numPr>
           <w:ilvl w:val="0"/>
           <w:numId w:val="2"/>
@@ -3506,7 +3656,7 @@
     </w:p>
     <w:p>
       <w:pPr>
-        <w:pStyle w:val="Ttulo1"/>
+        <w:pStyle w:val="Heading1"/>
         <w:rPr>
           <w:color w:val="002060"/>
         </w:rPr>
@@ -3812,17 +3962,68 @@
         </w:rPr>
         <w:t>"</w:t>
       </w:r>
-      <w:proofErr w:type="gramStart"/>
-      <w:r>
-        <w:rPr>
-          <w:rFonts w:ascii="Consolas" w:hAnsi="Consolas"/>
-          <w:color w:val="000000" w:themeColor="text1"/>
-          <w:sz w:val="22"/>
-          <w:szCs w:val="22"/>
-        </w:rPr>
-        <w:t>load(</w:t>
-      </w:r>
-      <w:proofErr w:type="gramEnd"/>
+      <w:r>
+        <w:rPr>
+          <w:rFonts w:ascii="Consolas" w:hAnsi="Consolas"/>
+          <w:color w:val="000000" w:themeColor="text1"/>
+          <w:sz w:val="22"/>
+          <w:szCs w:val="22"/>
+        </w:rPr>
+        <w:t>load()</w:t>
+      </w:r>
+      <w:r>
+        <w:rPr>
+          <w:rFonts w:ascii="Consolas" w:hAnsi="Consolas"/>
+          <w:sz w:val="22"/>
+          <w:szCs w:val="22"/>
+        </w:rPr>
+        <w:t>"</w:t>
+      </w:r>
+      <w:r>
+        <w:rPr>
+          <w:color w:val="000000" w:themeColor="text1"/>
+        </w:rPr>
+        <w:t xml:space="preserve"> y </w:t>
+      </w:r>
+      <w:r>
+        <w:rPr>
+          <w:rFonts w:ascii="Consolas" w:hAnsi="Consolas"/>
+          <w:sz w:val="22"/>
+          <w:szCs w:val="22"/>
+        </w:rPr>
+        <w:t>"</w:t>
+      </w:r>
+      <w:proofErr w:type="spellStart"/>
+      <w:r>
+        <w:rPr>
+          <w:rFonts w:ascii="Consolas" w:hAnsi="Consolas"/>
+          <w:color w:val="000000" w:themeColor="text1"/>
+          <w:sz w:val="22"/>
+          <w:szCs w:val="22"/>
+        </w:rPr>
+        <w:t>predict</w:t>
+      </w:r>
+      <w:proofErr w:type="spellEnd"/>
+      <w:r>
+        <w:rPr>
+          <w:rFonts w:ascii="Consolas" w:hAnsi="Consolas"/>
+          <w:color w:val="000000" w:themeColor="text1"/>
+          <w:sz w:val="22"/>
+          <w:szCs w:val="22"/>
+        </w:rPr>
+        <w:t>(</w:t>
+      </w:r>
+      <w:proofErr w:type="spellStart"/>
+      <w:r>
+        <w:rPr>
+          <w:rFonts w:ascii="Consolas" w:hAnsi="Consolas"/>
+          <w:color w:val="000000" w:themeColor="text1"/>
+          <w:sz w:val="22"/>
+          <w:szCs w:val="22"/>
+        </w:rPr>
+        <w:t>data_frame</w:t>
+      </w:r>
+      <w:proofErr w:type="spellEnd"/>
       <w:r>
         <w:rPr>
           <w:rFonts w:ascii="Consolas" w:hAnsi="Consolas"/>
@@ -3844,7 +4045,21 @@
         <w:rPr>
           <w:color w:val="000000" w:themeColor="text1"/>
         </w:rPr>
-        <w:t xml:space="preserve"> y </w:t>
+        <w:t>, los cuales luego se llamarán con el fin de cargar los modelos en memoria y realizar la predicción, respectivamente.</w:t>
+      </w:r>
+    </w:p>
+    <w:p>
+      <w:pPr>
+        <w:jc w:val="both"/>
+        <w:rPr>
+          <w:color w:val="000000" w:themeColor="text1"/>
+        </w:rPr>
+      </w:pPr>
+      <w:r>
+        <w:rPr>
+          <w:color w:val="000000" w:themeColor="text1"/>
+        </w:rPr>
+        <w:t xml:space="preserve">El método </w:t>
       </w:r>
       <w:r>
         <w:rPr>
@@ -3882,107 +4097,9 @@
           <w:sz w:val="22"/>
           <w:szCs w:val="22"/>
         </w:rPr>
-        <w:t>data_</w:t>
-      </w:r>
-      <w:proofErr w:type="gramStart"/>
-      <w:r>
-        <w:rPr>
-          <w:rFonts w:ascii="Consolas" w:hAnsi="Consolas"/>
-          <w:color w:val="000000" w:themeColor="text1"/>
-          <w:sz w:val="22"/>
-          <w:szCs w:val="22"/>
-        </w:rPr>
-        <w:t>frame</w:t>
+        <w:t>data_frame</w:t>
       </w:r>
       <w:proofErr w:type="spellEnd"/>
-      <w:proofErr w:type="gramEnd"/>
-      <w:r>
-        <w:rPr>
-          <w:rFonts w:ascii="Consolas" w:hAnsi="Consolas"/>
-          <w:color w:val="000000" w:themeColor="text1"/>
-          <w:sz w:val="22"/>
-          <w:szCs w:val="22"/>
-        </w:rPr>
-        <w:t>)</w:t>
-      </w:r>
-      <w:r>
-        <w:rPr>
-          <w:rFonts w:ascii="Consolas" w:hAnsi="Consolas"/>
-          <w:sz w:val="22"/>
-          <w:szCs w:val="22"/>
-        </w:rPr>
-        <w:t>"</w:t>
-      </w:r>
-      <w:r>
-        <w:rPr>
-          <w:color w:val="000000" w:themeColor="text1"/>
-        </w:rPr>
-        <w:t>, los cuales luego se llamarán con el fin de cargar los modelos en memoria y realizar la predicción, respectivamente.</w:t>
-      </w:r>
-    </w:p>
-    <w:p>
-      <w:pPr>
-        <w:jc w:val="both"/>
-        <w:rPr>
-          <w:color w:val="000000" w:themeColor="text1"/>
-        </w:rPr>
-      </w:pPr>
-      <w:r>
-        <w:rPr>
-          <w:color w:val="000000" w:themeColor="text1"/>
-        </w:rPr>
-        <w:t xml:space="preserve">El método </w:t>
-      </w:r>
-      <w:r>
-        <w:rPr>
-          <w:rFonts w:ascii="Consolas" w:hAnsi="Consolas"/>
-          <w:sz w:val="22"/>
-          <w:szCs w:val="22"/>
-        </w:rPr>
-        <w:t>"</w:t>
-      </w:r>
-      <w:proofErr w:type="spellStart"/>
-      <w:r>
-        <w:rPr>
-          <w:rFonts w:ascii="Consolas" w:hAnsi="Consolas"/>
-          <w:color w:val="000000" w:themeColor="text1"/>
-          <w:sz w:val="22"/>
-          <w:szCs w:val="22"/>
-        </w:rPr>
-        <w:t>predict</w:t>
-      </w:r>
-      <w:proofErr w:type="spellEnd"/>
-      <w:r>
-        <w:rPr>
-          <w:rFonts w:ascii="Consolas" w:hAnsi="Consolas"/>
-          <w:color w:val="000000" w:themeColor="text1"/>
-          <w:sz w:val="22"/>
-          <w:szCs w:val="22"/>
-        </w:rPr>
-        <w:t>(</w:t>
-      </w:r>
-      <w:proofErr w:type="spellStart"/>
-      <w:r>
-        <w:rPr>
-          <w:rFonts w:ascii="Consolas" w:hAnsi="Consolas"/>
-          <w:color w:val="000000" w:themeColor="text1"/>
-          <w:sz w:val="22"/>
-          <w:szCs w:val="22"/>
-        </w:rPr>
-        <w:t>data_</w:t>
-      </w:r>
-      <w:proofErr w:type="gramStart"/>
-      <w:r>
-        <w:rPr>
-          <w:rFonts w:ascii="Consolas" w:hAnsi="Consolas"/>
-          <w:color w:val="000000" w:themeColor="text1"/>
-          <w:sz w:val="22"/>
-          <w:szCs w:val="22"/>
-        </w:rPr>
-        <w:t>frame</w:t>
-      </w:r>
-      <w:proofErr w:type="spellEnd"/>
-      <w:proofErr w:type="gramEnd"/>
       <w:r>
         <w:rPr>
           <w:rFonts w:ascii="Consolas" w:hAnsi="Consolas"/>
@@ -4271,21 +4388,9 @@
           <w:szCs w:val="22"/>
           <w:lang w:val="en-US"/>
         </w:rPr>
-        <w:t xml:space="preserve">class </w:t>
-      </w:r>
-      <w:proofErr w:type="gramStart"/>
-      <w:r>
-        <w:rPr>
-          <w:rFonts w:ascii="Consolas" w:hAnsi="Consolas"/>
-          <w:color w:val="000000" w:themeColor="text1"/>
-          <w:sz w:val="22"/>
-          <w:szCs w:val="22"/>
-          <w:lang w:val="en-US"/>
-        </w:rPr>
-        <w:t>Model(</w:t>
+        <w:t>class Model(</w:t>
       </w:r>
       <w:proofErr w:type="spellStart"/>
-      <w:proofErr w:type="gramEnd"/>
       <w:r>
         <w:rPr>
           <w:rFonts w:ascii="Consolas" w:hAnsi="Consolas"/>
@@ -4368,29 +4473,7 @@
           <w:szCs w:val="22"/>
           <w:lang w:val="en-US"/>
         </w:rPr>
-        <w:t xml:space="preserve">        """Load the machine learning models from file </w:t>
-      </w:r>
-      <w:proofErr w:type="gramStart"/>
-      <w:r>
-        <w:rPr>
-          <w:rFonts w:ascii="Consolas" w:hAnsi="Consolas"/>
-          <w:color w:val="000000" w:themeColor="text1"/>
-          <w:sz w:val="22"/>
-          <w:szCs w:val="22"/>
-          <w:lang w:val="en-US"/>
-        </w:rPr>
-        <w:t>system."</w:t>
-      </w:r>
-      <w:proofErr w:type="gramEnd"/>
-      <w:r>
-        <w:rPr>
-          <w:rFonts w:ascii="Consolas" w:hAnsi="Consolas"/>
-          <w:color w:val="000000" w:themeColor="text1"/>
-          <w:sz w:val="22"/>
-          <w:szCs w:val="22"/>
-          <w:lang w:val="en-US"/>
-        </w:rPr>
-        <w:t>""</w:t>
+        <w:t>        """Load the machine learning models from file system."""</w:t>
       </w:r>
     </w:p>
     <w:p>
@@ -4449,21 +4532,9 @@
           <w:szCs w:val="22"/>
           <w:lang w:val="en-US"/>
         </w:rPr>
-        <w:t>default_model_</w:t>
-      </w:r>
-      <w:proofErr w:type="gramStart"/>
-      <w:r>
-        <w:rPr>
-          <w:rFonts w:ascii="Consolas" w:hAnsi="Consolas"/>
-          <w:color w:val="000000" w:themeColor="text1"/>
-          <w:sz w:val="22"/>
-          <w:szCs w:val="22"/>
-          <w:lang w:val="en-US"/>
-        </w:rPr>
-        <w:t>instance.load</w:t>
+        <w:t>default_model_instance.load</w:t>
       </w:r>
       <w:proofErr w:type="spellEnd"/>
-      <w:proofErr w:type="gramEnd"/>
       <w:r>
         <w:rPr>
           <w:rFonts w:ascii="Consolas" w:hAnsi="Consolas"/>
@@ -4510,29 +4581,7 @@
           <w:szCs w:val="22"/>
           <w:lang w:val="en-US"/>
         </w:rPr>
-        <w:t xml:space="preserve">    def </w:t>
-      </w:r>
-      <w:proofErr w:type="gramStart"/>
-      <w:r>
-        <w:rPr>
-          <w:rFonts w:ascii="Consolas" w:hAnsi="Consolas"/>
-          <w:color w:val="000000" w:themeColor="text1"/>
-          <w:sz w:val="22"/>
-          <w:szCs w:val="22"/>
-          <w:lang w:val="en-US"/>
-        </w:rPr>
-        <w:t>predict(</w:t>
-      </w:r>
-      <w:proofErr w:type="gramEnd"/>
-      <w:r>
-        <w:rPr>
-          <w:rFonts w:ascii="Consolas" w:hAnsi="Consolas"/>
-          <w:color w:val="000000" w:themeColor="text1"/>
-          <w:sz w:val="22"/>
-          <w:szCs w:val="22"/>
-          <w:lang w:val="en-US"/>
-        </w:rPr>
-        <w:t xml:space="preserve">self, </w:t>
+        <w:t xml:space="preserve">    def predict(self, </w:t>
       </w:r>
       <w:proofErr w:type="spellStart"/>
       <w:r>
@@ -4613,21 +4662,9 @@
           <w:szCs w:val="22"/>
           <w:lang w:val="en-US"/>
         </w:rPr>
-        <w:t>default_model_</w:t>
-      </w:r>
-      <w:proofErr w:type="gramStart"/>
-      <w:r>
-        <w:rPr>
-          <w:rFonts w:ascii="Consolas" w:hAnsi="Consolas"/>
-          <w:color w:val="000000" w:themeColor="text1"/>
-          <w:sz w:val="22"/>
-          <w:szCs w:val="22"/>
-          <w:lang w:val="en-US"/>
-        </w:rPr>
-        <w:t>instance.predict</w:t>
+        <w:t>default_model_instance.predict</w:t>
       </w:r>
       <w:proofErr w:type="spellEnd"/>
-      <w:proofErr w:type="gramEnd"/>
       <w:r>
         <w:rPr>
           <w:rFonts w:ascii="Consolas" w:hAnsi="Consolas"/>
@@ -4708,7 +4745,6 @@
         <w:t xml:space="preserve"> = </w:t>
       </w:r>
       <w:proofErr w:type="spellStart"/>
-      <w:proofErr w:type="gramStart"/>
       <w:r>
         <w:rPr>
           <w:rFonts w:ascii="Consolas" w:hAnsi="Consolas"/>
@@ -4726,17 +4762,7 @@
           <w:sz w:val="22"/>
           <w:szCs w:val="22"/>
         </w:rPr>
-        <w:t>(</w:t>
-      </w:r>
-      <w:proofErr w:type="gramEnd"/>
-      <w:r>
-        <w:rPr>
-          <w:rFonts w:ascii="Consolas" w:hAnsi="Consolas"/>
-          <w:color w:val="000000" w:themeColor="text1"/>
-          <w:sz w:val="22"/>
-          <w:szCs w:val="22"/>
-        </w:rPr>
-        <w:t>)</w:t>
+        <w:t>()</w:t>
       </w:r>
     </w:p>
     <w:p>
@@ -4850,7 +4876,7 @@
     <w:sdtContent>
       <w:p>
         <w:pPr>
-          <w:pStyle w:val="Piedepgina"/>
+          <w:pStyle w:val="Footer"/>
           <w:jc w:val="right"/>
         </w:pPr>
         <w:r>
@@ -4876,7 +4902,7 @@
   </w:sdt>
   <w:p>
     <w:pPr>
-      <w:pStyle w:val="Piedepgina"/>
+      <w:pStyle w:val="Footer"/>
     </w:pPr>
   </w:p>
 </w:ftr>
@@ -5758,11 +5784,11 @@
       <w:rFonts w:ascii="Calibri" w:hAnsi="Calibri" w:cs="Calibri"/>
     </w:rPr>
   </w:style>
-  <w:style w:type="paragraph" w:styleId="Ttulo1">
+  <w:style w:type="paragraph" w:styleId="Heading1">
     <w:name w:val="heading 1"/>
-    <w:basedOn w:val="Subttulo"/>
+    <w:basedOn w:val="Subtitle"/>
     <w:next w:val="Normal"/>
-    <w:link w:val="Ttulo1Car"/>
+    <w:link w:val="Heading1Char"/>
     <w:uiPriority w:val="9"/>
     <w:qFormat/>
     <w:rsid w:val="001C36E9"/>
@@ -5770,11 +5796,11 @@
       <w:outlineLvl w:val="0"/>
     </w:pPr>
   </w:style>
-  <w:style w:type="paragraph" w:styleId="Ttulo2">
+  <w:style w:type="paragraph" w:styleId="Heading2">
     <w:name w:val="heading 2"/>
     <w:basedOn w:val="Normal"/>
     <w:next w:val="Normal"/>
-    <w:link w:val="Ttulo2Car"/>
+    <w:link w:val="Heading2Char"/>
     <w:uiPriority w:val="9"/>
     <w:unhideWhenUsed/>
     <w:qFormat/>
@@ -5789,11 +5815,11 @@
       <w:szCs w:val="28"/>
     </w:rPr>
   </w:style>
-  <w:style w:type="paragraph" w:styleId="Ttulo3">
+  <w:style w:type="paragraph" w:styleId="Heading3">
     <w:name w:val="heading 3"/>
     <w:basedOn w:val="Normal"/>
     <w:next w:val="Normal"/>
-    <w:link w:val="Ttulo3Car"/>
+    <w:link w:val="Heading3Char"/>
     <w:uiPriority w:val="9"/>
     <w:unhideWhenUsed/>
     <w:qFormat/>
@@ -5811,11 +5837,11 @@
       <w:szCs w:val="28"/>
     </w:rPr>
   </w:style>
-  <w:style w:type="paragraph" w:styleId="Ttulo4">
+  <w:style w:type="paragraph" w:styleId="Heading4">
     <w:name w:val="heading 4"/>
     <w:basedOn w:val="Normal"/>
     <w:next w:val="Normal"/>
-    <w:link w:val="Ttulo4Car"/>
+    <w:link w:val="Heading4Char"/>
     <w:uiPriority w:val="9"/>
     <w:semiHidden/>
     <w:unhideWhenUsed/>
@@ -5834,11 +5860,11 @@
       <w:color w:val="0F4761" w:themeColor="accent1" w:themeShade="BF"/>
     </w:rPr>
   </w:style>
-  <w:style w:type="paragraph" w:styleId="Ttulo5">
+  <w:style w:type="paragraph" w:styleId="Heading5">
     <w:name w:val="heading 5"/>
     <w:basedOn w:val="Normal"/>
     <w:next w:val="Normal"/>
-    <w:link w:val="Ttulo5Car"/>
+    <w:link w:val="Heading5Char"/>
     <w:uiPriority w:val="9"/>
     <w:semiHidden/>
     <w:unhideWhenUsed/>
@@ -5855,11 +5881,11 @@
       <w:color w:val="0F4761" w:themeColor="accent1" w:themeShade="BF"/>
     </w:rPr>
   </w:style>
-  <w:style w:type="paragraph" w:styleId="Ttulo6">
+  <w:style w:type="paragraph" w:styleId="Heading6">
     <w:name w:val="heading 6"/>
     <w:basedOn w:val="Normal"/>
     <w:next w:val="Normal"/>
-    <w:link w:val="Ttulo6Car"/>
+    <w:link w:val="Heading6Char"/>
     <w:uiPriority w:val="9"/>
     <w:semiHidden/>
     <w:unhideWhenUsed/>
@@ -5878,11 +5904,11 @@
       <w:color w:val="595959" w:themeColor="text1" w:themeTint="A6"/>
     </w:rPr>
   </w:style>
-  <w:style w:type="paragraph" w:styleId="Ttulo7">
+  <w:style w:type="paragraph" w:styleId="Heading7">
     <w:name w:val="heading 7"/>
     <w:basedOn w:val="Normal"/>
     <w:next w:val="Normal"/>
-    <w:link w:val="Ttulo7Car"/>
+    <w:link w:val="Heading7Char"/>
     <w:uiPriority w:val="9"/>
     <w:semiHidden/>
     <w:unhideWhenUsed/>
@@ -5899,11 +5925,11 @@
       <w:color w:val="595959" w:themeColor="text1" w:themeTint="A6"/>
     </w:rPr>
   </w:style>
-  <w:style w:type="paragraph" w:styleId="Ttulo8">
+  <w:style w:type="paragraph" w:styleId="Heading8">
     <w:name w:val="heading 8"/>
     <w:basedOn w:val="Normal"/>
     <w:next w:val="Normal"/>
-    <w:link w:val="Ttulo8Car"/>
+    <w:link w:val="Heading8Char"/>
     <w:uiPriority w:val="9"/>
     <w:semiHidden/>
     <w:unhideWhenUsed/>
@@ -5922,11 +5948,11 @@
       <w:color w:val="272727" w:themeColor="text1" w:themeTint="D8"/>
     </w:rPr>
   </w:style>
-  <w:style w:type="paragraph" w:styleId="Ttulo9">
+  <w:style w:type="paragraph" w:styleId="Heading9">
     <w:name w:val="heading 9"/>
     <w:basedOn w:val="Normal"/>
     <w:next w:val="Normal"/>
-    <w:link w:val="Ttulo9Car"/>
+    <w:link w:val="Heading9Char"/>
     <w:uiPriority w:val="9"/>
     <w:semiHidden/>
     <w:unhideWhenUsed/>
@@ -5943,13 +5969,12 @@
       <w:color w:val="272727" w:themeColor="text1" w:themeTint="D8"/>
     </w:rPr>
   </w:style>
-  <w:style w:type="character" w:default="1" w:styleId="Fuentedeprrafopredeter">
+  <w:style w:type="character" w:default="1" w:styleId="DefaultParagraphFont">
     <w:name w:val="Default Paragraph Font"/>
     <w:uiPriority w:val="1"/>
-    <w:semiHidden/>
     <w:unhideWhenUsed/>
   </w:style>
-  <w:style w:type="table" w:default="1" w:styleId="Tablanormal">
+  <w:style w:type="table" w:default="1" w:styleId="TableNormal">
     <w:name w:val="Normal Table"/>
     <w:uiPriority w:val="99"/>
     <w:semiHidden/>
@@ -5964,16 +5989,16 @@
       </w:tblCellMar>
     </w:tblPr>
   </w:style>
-  <w:style w:type="numbering" w:default="1" w:styleId="Sinlista">
+  <w:style w:type="numbering" w:default="1" w:styleId="NoList">
     <w:name w:val="No List"/>
     <w:uiPriority w:val="99"/>
     <w:semiHidden/>
     <w:unhideWhenUsed/>
   </w:style>
-  <w:style w:type="character" w:customStyle="1" w:styleId="Ttulo1Car">
-    <w:name w:val="Título 1 Car"/>
-    <w:basedOn w:val="Fuentedeprrafopredeter"/>
-    <w:link w:val="Ttulo1"/>
+  <w:style w:type="character" w:customStyle="1" w:styleId="Heading1Char">
+    <w:name w:val="Heading 1 Char"/>
+    <w:basedOn w:val="DefaultParagraphFont"/>
+    <w:link w:val="Heading1"/>
     <w:uiPriority w:val="9"/>
     <w:rsid w:val="001C36E9"/>
     <w:rPr>
@@ -5984,10 +6009,10 @@
       <w:szCs w:val="32"/>
     </w:rPr>
   </w:style>
-  <w:style w:type="character" w:customStyle="1" w:styleId="Ttulo2Car">
-    <w:name w:val="Título 2 Car"/>
-    <w:basedOn w:val="Fuentedeprrafopredeter"/>
-    <w:link w:val="Ttulo2"/>
+  <w:style w:type="character" w:customStyle="1" w:styleId="Heading2Char">
+    <w:name w:val="Heading 2 Char"/>
+    <w:basedOn w:val="DefaultParagraphFont"/>
+    <w:link w:val="Heading2"/>
     <w:uiPriority w:val="9"/>
     <w:rsid w:val="001C36E9"/>
     <w:rPr>
@@ -5998,10 +6023,10 @@
       <w:szCs w:val="28"/>
     </w:rPr>
   </w:style>
-  <w:style w:type="character" w:customStyle="1" w:styleId="Ttulo3Car">
-    <w:name w:val="Título 3 Car"/>
-    <w:basedOn w:val="Fuentedeprrafopredeter"/>
-    <w:link w:val="Ttulo3"/>
+  <w:style w:type="character" w:customStyle="1" w:styleId="Heading3Char">
+    <w:name w:val="Heading 3 Char"/>
+    <w:basedOn w:val="DefaultParagraphFont"/>
+    <w:link w:val="Heading3"/>
     <w:uiPriority w:val="9"/>
     <w:rsid w:val="00751E5C"/>
     <w:rPr>
@@ -6011,10 +6036,10 @@
       <w:szCs w:val="28"/>
     </w:rPr>
   </w:style>
-  <w:style w:type="character" w:customStyle="1" w:styleId="Ttulo4Car">
-    <w:name w:val="Título 4 Car"/>
-    <w:basedOn w:val="Fuentedeprrafopredeter"/>
-    <w:link w:val="Ttulo4"/>
+  <w:style w:type="character" w:customStyle="1" w:styleId="Heading4Char">
+    <w:name w:val="Heading 4 Char"/>
+    <w:basedOn w:val="DefaultParagraphFont"/>
+    <w:link w:val="Heading4"/>
     <w:uiPriority w:val="9"/>
     <w:semiHidden/>
     <w:rsid w:val="00751E5C"/>
@@ -6025,10 +6050,10 @@
       <w:color w:val="0F4761" w:themeColor="accent1" w:themeShade="BF"/>
     </w:rPr>
   </w:style>
-  <w:style w:type="character" w:customStyle="1" w:styleId="Ttulo5Car">
-    <w:name w:val="Título 5 Car"/>
-    <w:basedOn w:val="Fuentedeprrafopredeter"/>
-    <w:link w:val="Ttulo5"/>
+  <w:style w:type="character" w:customStyle="1" w:styleId="Heading5Char">
+    <w:name w:val="Heading 5 Char"/>
+    <w:basedOn w:val="DefaultParagraphFont"/>
+    <w:link w:val="Heading5"/>
     <w:uiPriority w:val="9"/>
     <w:semiHidden/>
     <w:rsid w:val="00751E5C"/>
@@ -6037,10 +6062,10 @@
       <w:color w:val="0F4761" w:themeColor="accent1" w:themeShade="BF"/>
     </w:rPr>
   </w:style>
-  <w:style w:type="character" w:customStyle="1" w:styleId="Ttulo6Car">
-    <w:name w:val="Título 6 Car"/>
-    <w:basedOn w:val="Fuentedeprrafopredeter"/>
-    <w:link w:val="Ttulo6"/>
+  <w:style w:type="character" w:customStyle="1" w:styleId="Heading6Char">
+    <w:name w:val="Heading 6 Char"/>
+    <w:basedOn w:val="DefaultParagraphFont"/>
+    <w:link w:val="Heading6"/>
     <w:uiPriority w:val="9"/>
     <w:semiHidden/>
     <w:rsid w:val="00751E5C"/>
@@ -6051,10 +6076,10 @@
       <w:color w:val="595959" w:themeColor="text1" w:themeTint="A6"/>
     </w:rPr>
   </w:style>
-  <w:style w:type="character" w:customStyle="1" w:styleId="Ttulo7Car">
-    <w:name w:val="Título 7 Car"/>
-    <w:basedOn w:val="Fuentedeprrafopredeter"/>
-    <w:link w:val="Ttulo7"/>
+  <w:style w:type="character" w:customStyle="1" w:styleId="Heading7Char">
+    <w:name w:val="Heading 7 Char"/>
+    <w:basedOn w:val="DefaultParagraphFont"/>
+    <w:link w:val="Heading7"/>
     <w:uiPriority w:val="9"/>
     <w:semiHidden/>
     <w:rsid w:val="00751E5C"/>
@@ -6063,10 +6088,10 @@
       <w:color w:val="595959" w:themeColor="text1" w:themeTint="A6"/>
     </w:rPr>
   </w:style>
-  <w:style w:type="character" w:customStyle="1" w:styleId="Ttulo8Car">
-    <w:name w:val="Título 8 Car"/>
-    <w:basedOn w:val="Fuentedeprrafopredeter"/>
-    <w:link w:val="Ttulo8"/>
+  <w:style w:type="character" w:customStyle="1" w:styleId="Heading8Char">
+    <w:name w:val="Heading 8 Char"/>
+    <w:basedOn w:val="DefaultParagraphFont"/>
+    <w:link w:val="Heading8"/>
     <w:uiPriority w:val="9"/>
     <w:semiHidden/>
     <w:rsid w:val="00751E5C"/>
@@ -6077,10 +6102,10 @@
       <w:color w:val="272727" w:themeColor="text1" w:themeTint="D8"/>
     </w:rPr>
   </w:style>
-  <w:style w:type="character" w:customStyle="1" w:styleId="Ttulo9Car">
-    <w:name w:val="Título 9 Car"/>
-    <w:basedOn w:val="Fuentedeprrafopredeter"/>
-    <w:link w:val="Ttulo9"/>
+  <w:style w:type="character" w:customStyle="1" w:styleId="Heading9Char">
+    <w:name w:val="Heading 9 Char"/>
+    <w:basedOn w:val="DefaultParagraphFont"/>
+    <w:link w:val="Heading9"/>
     <w:uiPriority w:val="9"/>
     <w:semiHidden/>
     <w:rsid w:val="00751E5C"/>
@@ -6089,11 +6114,11 @@
       <w:color w:val="272727" w:themeColor="text1" w:themeTint="D8"/>
     </w:rPr>
   </w:style>
-  <w:style w:type="paragraph" w:styleId="Ttulo">
+  <w:style w:type="paragraph" w:styleId="Title">
     <w:name w:val="Title"/>
     <w:basedOn w:val="Normal"/>
     <w:next w:val="Normal"/>
-    <w:link w:val="TtuloCar"/>
+    <w:link w:val="TitleChar"/>
     <w:uiPriority w:val="10"/>
     <w:qFormat/>
     <w:rsid w:val="001C36E9"/>
@@ -6107,10 +6132,10 @@
       <w:szCs w:val="40"/>
     </w:rPr>
   </w:style>
-  <w:style w:type="character" w:customStyle="1" w:styleId="TtuloCar">
-    <w:name w:val="Título Car"/>
-    <w:basedOn w:val="Fuentedeprrafopredeter"/>
-    <w:link w:val="Ttulo"/>
+  <w:style w:type="character" w:customStyle="1" w:styleId="TitleChar">
+    <w:name w:val="Title Char"/>
+    <w:basedOn w:val="DefaultParagraphFont"/>
+    <w:link w:val="Title"/>
     <w:uiPriority w:val="10"/>
     <w:rsid w:val="001C36E9"/>
     <w:rPr>
@@ -6121,11 +6146,11 @@
       <w:szCs w:val="40"/>
     </w:rPr>
   </w:style>
-  <w:style w:type="paragraph" w:styleId="Subttulo">
+  <w:style w:type="paragraph" w:styleId="Subtitle">
     <w:name w:val="Subtitle"/>
     <w:basedOn w:val="Normal"/>
     <w:next w:val="Normal"/>
-    <w:link w:val="SubttuloCar"/>
+    <w:link w:val="SubtitleChar"/>
     <w:uiPriority w:val="11"/>
     <w:qFormat/>
     <w:rsid w:val="001C36E9"/>
@@ -6136,10 +6161,10 @@
       <w:szCs w:val="32"/>
     </w:rPr>
   </w:style>
-  <w:style w:type="character" w:customStyle="1" w:styleId="SubttuloCar">
-    <w:name w:val="Subtítulo Car"/>
-    <w:basedOn w:val="Fuentedeprrafopredeter"/>
-    <w:link w:val="Subttulo"/>
+  <w:style w:type="character" w:customStyle="1" w:styleId="SubtitleChar">
+    <w:name w:val="Subtitle Char"/>
+    <w:basedOn w:val="DefaultParagraphFont"/>
+    <w:link w:val="Subtitle"/>
     <w:uiPriority w:val="11"/>
     <w:rsid w:val="001C36E9"/>
     <w:rPr>
@@ -6150,11 +6175,11 @@
       <w:szCs w:val="32"/>
     </w:rPr>
   </w:style>
-  <w:style w:type="paragraph" w:styleId="Cita">
+  <w:style w:type="paragraph" w:styleId="Quote">
     <w:name w:val="Quote"/>
     <w:basedOn w:val="Normal"/>
     <w:next w:val="Normal"/>
-    <w:link w:val="CitaCar"/>
+    <w:link w:val="QuoteChar"/>
     <w:uiPriority w:val="29"/>
     <w:qFormat/>
     <w:rsid w:val="00751E5C"/>
@@ -6168,10 +6193,10 @@
       <w:color w:val="404040" w:themeColor="text1" w:themeTint="BF"/>
     </w:rPr>
   </w:style>
-  <w:style w:type="character" w:customStyle="1" w:styleId="CitaCar">
-    <w:name w:val="Cita Car"/>
-    <w:basedOn w:val="Fuentedeprrafopredeter"/>
-    <w:link w:val="Cita"/>
+  <w:style w:type="character" w:customStyle="1" w:styleId="QuoteChar">
+    <w:name w:val="Quote Char"/>
+    <w:basedOn w:val="DefaultParagraphFont"/>
+    <w:link w:val="Quote"/>
     <w:uiPriority w:val="29"/>
     <w:rsid w:val="00751E5C"/>
     <w:rPr>
@@ -6180,7 +6205,7 @@
       <w:color w:val="404040" w:themeColor="text1" w:themeTint="BF"/>
     </w:rPr>
   </w:style>
-  <w:style w:type="paragraph" w:styleId="Prrafodelista">
+  <w:style w:type="paragraph" w:styleId="ListParagraph">
     <w:name w:val="List Paragraph"/>
     <w:basedOn w:val="Normal"/>
     <w:uiPriority w:val="34"/>
@@ -6191,9 +6216,9 @@
       <w:contextualSpacing/>
     </w:pPr>
   </w:style>
-  <w:style w:type="character" w:styleId="nfasisintenso">
+  <w:style w:type="character" w:styleId="IntenseEmphasis">
     <w:name w:val="Intense Emphasis"/>
-    <w:basedOn w:val="Fuentedeprrafopredeter"/>
+    <w:basedOn w:val="DefaultParagraphFont"/>
     <w:uiPriority w:val="21"/>
     <w:qFormat/>
     <w:rsid w:val="00751E5C"/>
@@ -6203,11 +6228,11 @@
       <w:color w:val="0F4761" w:themeColor="accent1" w:themeShade="BF"/>
     </w:rPr>
   </w:style>
-  <w:style w:type="paragraph" w:styleId="Citadestacada">
+  <w:style w:type="paragraph" w:styleId="IntenseQuote">
     <w:name w:val="Intense Quote"/>
     <w:basedOn w:val="Normal"/>
     <w:next w:val="Normal"/>
-    <w:link w:val="CitadestacadaCar"/>
+    <w:link w:val="IntenseQuoteChar"/>
     <w:uiPriority w:val="30"/>
     <w:qFormat/>
     <w:rsid w:val="00751E5C"/>
@@ -6226,10 +6251,10 @@
       <w:color w:val="0F4761" w:themeColor="accent1" w:themeShade="BF"/>
     </w:rPr>
   </w:style>
-  <w:style w:type="character" w:customStyle="1" w:styleId="CitadestacadaCar">
-    <w:name w:val="Cita destacada Car"/>
-    <w:basedOn w:val="Fuentedeprrafopredeter"/>
-    <w:link w:val="Citadestacada"/>
+  <w:style w:type="character" w:customStyle="1" w:styleId="IntenseQuoteChar">
+    <w:name w:val="Intense Quote Char"/>
+    <w:basedOn w:val="DefaultParagraphFont"/>
+    <w:link w:val="IntenseQuote"/>
     <w:uiPriority w:val="30"/>
     <w:rsid w:val="00751E5C"/>
     <w:rPr>
@@ -6238,9 +6263,9 @@
       <w:color w:val="0F4761" w:themeColor="accent1" w:themeShade="BF"/>
     </w:rPr>
   </w:style>
-  <w:style w:type="character" w:styleId="Referenciaintensa">
+  <w:style w:type="character" w:styleId="IntenseReference">
     <w:name w:val="Intense Reference"/>
-    <w:basedOn w:val="Fuentedeprrafopredeter"/>
+    <w:basedOn w:val="DefaultParagraphFont"/>
     <w:uiPriority w:val="32"/>
     <w:qFormat/>
     <w:rsid w:val="00751E5C"/>
@@ -6252,7 +6277,7 @@
       <w:spacing w:val="5"/>
     </w:rPr>
   </w:style>
-  <w:style w:type="character" w:styleId="nfasissutil">
+  <w:style w:type="character" w:styleId="SubtleEmphasis">
     <w:name w:val="Subtle Emphasis"/>
     <w:uiPriority w:val="19"/>
     <w:qFormat/>
@@ -6265,9 +6290,9 @@
       <w:szCs w:val="28"/>
     </w:rPr>
   </w:style>
-  <w:style w:type="character" w:styleId="Hipervnculo">
+  <w:style w:type="character" w:styleId="Hyperlink">
     <w:name w:val="Hyperlink"/>
-    <w:basedOn w:val="Fuentedeprrafopredeter"/>
+    <w:basedOn w:val="DefaultParagraphFont"/>
     <w:uiPriority w:val="99"/>
     <w:unhideWhenUsed/>
     <w:rsid w:val="001C36E9"/>
@@ -6276,9 +6301,9 @@
       <w:u w:val="single"/>
     </w:rPr>
   </w:style>
-  <w:style w:type="character" w:styleId="Mencinsinresolver">
+  <w:style w:type="character" w:styleId="UnresolvedMention">
     <w:name w:val="Unresolved Mention"/>
-    <w:basedOn w:val="Fuentedeprrafopredeter"/>
+    <w:basedOn w:val="DefaultParagraphFont"/>
     <w:uiPriority w:val="99"/>
     <w:semiHidden/>
     <w:unhideWhenUsed/>
@@ -6307,7 +6332,7 @@
   </w:style>
   <w:style w:type="character" w:customStyle="1" w:styleId="codeChar">
     <w:name w:val="code Char"/>
-    <w:basedOn w:val="Fuentedeprrafopredeter"/>
+    <w:basedOn w:val="DefaultParagraphFont"/>
     <w:link w:val="code"/>
     <w:rsid w:val="00D96526"/>
     <w:rPr>
@@ -6318,10 +6343,10 @@
       <w:szCs w:val="20"/>
     </w:rPr>
   </w:style>
-  <w:style w:type="paragraph" w:styleId="Encabezado">
+  <w:style w:type="paragraph" w:styleId="Header">
     <w:name w:val="header"/>
     <w:basedOn w:val="Normal"/>
-    <w:link w:val="EncabezadoCar"/>
+    <w:link w:val="HeaderChar"/>
     <w:uiPriority w:val="99"/>
     <w:unhideWhenUsed/>
     <w:rsid w:val="00F002E5"/>
@@ -6333,20 +6358,20 @@
       <w:spacing w:after="0" w:line="240" w:lineRule="auto"/>
     </w:pPr>
   </w:style>
-  <w:style w:type="character" w:customStyle="1" w:styleId="EncabezadoCar">
-    <w:name w:val="Encabezado Car"/>
-    <w:basedOn w:val="Fuentedeprrafopredeter"/>
-    <w:link w:val="Encabezado"/>
+  <w:style w:type="character" w:customStyle="1" w:styleId="HeaderChar">
+    <w:name w:val="Header Char"/>
+    <w:basedOn w:val="DefaultParagraphFont"/>
+    <w:link w:val="Header"/>
     <w:uiPriority w:val="99"/>
     <w:rsid w:val="00F002E5"/>
     <w:rPr>
       <w:rFonts w:ascii="Calibri" w:hAnsi="Calibri" w:cs="Calibri"/>
     </w:rPr>
   </w:style>
-  <w:style w:type="paragraph" w:styleId="Piedepgina">
+  <w:style w:type="paragraph" w:styleId="Footer">
     <w:name w:val="footer"/>
     <w:basedOn w:val="Normal"/>
-    <w:link w:val="PiedepginaCar"/>
+    <w:link w:val="FooterChar"/>
     <w:uiPriority w:val="99"/>
     <w:unhideWhenUsed/>
     <w:rsid w:val="00F002E5"/>
@@ -6358,19 +6383,19 @@
       <w:spacing w:after="0" w:line="240" w:lineRule="auto"/>
     </w:pPr>
   </w:style>
-  <w:style w:type="character" w:customStyle="1" w:styleId="PiedepginaCar">
-    <w:name w:val="Pie de página Car"/>
-    <w:basedOn w:val="Fuentedeprrafopredeter"/>
-    <w:link w:val="Piedepgina"/>
+  <w:style w:type="character" w:customStyle="1" w:styleId="FooterChar">
+    <w:name w:val="Footer Char"/>
+    <w:basedOn w:val="DefaultParagraphFont"/>
+    <w:link w:val="Footer"/>
     <w:uiPriority w:val="99"/>
     <w:rsid w:val="00F002E5"/>
     <w:rPr>
       <w:rFonts w:ascii="Calibri" w:hAnsi="Calibri" w:cs="Calibri"/>
     </w:rPr>
   </w:style>
-  <w:style w:type="character" w:styleId="Hipervnculovisitado">
+  <w:style w:type="character" w:styleId="FollowedHyperlink">
     <w:name w:val="FollowedHyperlink"/>
-    <w:basedOn w:val="Fuentedeprrafopredeter"/>
+    <w:basedOn w:val="DefaultParagraphFont"/>
     <w:uiPriority w:val="99"/>
     <w:semiHidden/>
     <w:unhideWhenUsed/>
@@ -6380,9 +6405,9 @@
       <w:u w:val="single"/>
     </w:rPr>
   </w:style>
-  <w:style w:type="paragraph" w:styleId="TtuloTDC">
+  <w:style w:type="paragraph" w:styleId="TOCHeading">
     <w:name w:val="TOC Heading"/>
-    <w:basedOn w:val="Ttulo1"/>
+    <w:basedOn w:val="Heading1"/>
     <w:next w:val="Normal"/>
     <w:uiPriority w:val="39"/>
     <w:unhideWhenUsed/>
@@ -6404,7 +6429,7 @@
       <w14:ligatures w14:val="none"/>
     </w:rPr>
   </w:style>
-  <w:style w:type="paragraph" w:styleId="TDC1">
+  <w:style w:type="paragraph" w:styleId="TOC1">
     <w:name w:val="toc 1"/>
     <w:basedOn w:val="Normal"/>
     <w:next w:val="Normal"/>
@@ -6422,7 +6447,7 @@
       <w:noProof/>
     </w:rPr>
   </w:style>
-  <w:style w:type="paragraph" w:styleId="TDC2">
+  <w:style w:type="paragraph" w:styleId="TOC2">
     <w:name w:val="toc 2"/>
     <w:basedOn w:val="Normal"/>
     <w:next w:val="Normal"/>
@@ -6435,7 +6460,7 @@
       <w:ind w:left="240"/>
     </w:pPr>
   </w:style>
-  <w:style w:type="paragraph" w:styleId="TDC3">
+  <w:style w:type="paragraph" w:styleId="TOC3">
     <w:name w:val="toc 3"/>
     <w:basedOn w:val="Normal"/>
     <w:next w:val="Normal"/>

</xml_diff>